<commit_message>
printing and correction of minor reports
</commit_message>
<xml_diff>
--- a/TP1/Doc/TP1-PWM+AD.docx
+++ b/TP1/Doc/TP1-PWM+AD.docx
@@ -1,6 +1,6 @@
 
 <file path=word/document.xml><?xml version="1.0" encoding="utf-8"?>
-<w:document xmlns:wpc="http://schemas.microsoft.com/office/word/2010/wordprocessingCanvas" xmlns:cx="http://schemas.microsoft.com/office/drawing/2014/chartex" xmlns:cx1="http://schemas.microsoft.com/office/drawing/2015/9/8/chartex" xmlns:cx2="http://schemas.microsoft.com/office/drawing/2015/10/21/chartex" xmlns:cx3="http://schemas.microsoft.com/office/drawing/2016/5/9/chartex" xmlns:cx4="http://schemas.microsoft.com/office/drawing/2016/5/10/chartex" xmlns:cx5="http://schemas.microsoft.com/office/drawing/2016/5/11/chartex" xmlns:cx6="http://schemas.microsoft.com/office/drawing/2016/5/12/chartex" xmlns:cx7="http://schemas.microsoft.com/office/drawing/2016/5/13/chartex" xmlns:cx8="http://schemas.microsoft.com/office/drawing/2016/5/14/chartex" xmlns:mc="http://schemas.openxmlformats.org/markup-compatibility/2006" xmlns:aink="http://schemas.microsoft.com/office/drawing/2016/ink" xmlns:am3d="http://schemas.microsoft.com/office/drawing/2017/model3d" xmlns:o="urn:schemas-microsoft-com:office:office" xmlns:oel="http://schemas.microsoft.com/office/2019/extlst" xmlns:r="http://schemas.openxmlformats.org/officeDocument/2006/relationships" xmlns:m="http://schemas.openxmlformats.org/officeDocument/2006/math" xmlns:v="urn:schemas-microsoft-com:vml" xmlns:wp14="http://schemas.microsoft.com/office/word/2010/wordprocessingDrawing" xmlns:wp="http://schemas.openxmlformats.org/drawingml/2006/wordprocessingDrawing" xmlns:w10="urn:schemas-microsoft-com:office:word" xmlns:w="http://schemas.openxmlformats.org/wordprocessingml/2006/main" xmlns:w14="http://schemas.microsoft.com/office/word/2010/wordml" xmlns:w15="http://schemas.microsoft.com/office/word/2012/wordml" xmlns:w16cex="http://schemas.microsoft.com/office/word/2018/wordml/cex" xmlns:w16cid="http://schemas.microsoft.com/office/word/2016/wordml/cid" xmlns:w16="http://schemas.microsoft.com/office/word/2018/wordml" xmlns:w16du="http://schemas.microsoft.com/office/word/2023/wordml/word16du" xmlns:w16sdtdh="http://schemas.microsoft.com/office/word/2020/wordml/sdtdatahash" xmlns:w16sdtfl="http://schemas.microsoft.com/office/word/2024/wordml/sdtformatlock" xmlns:w16se="http://schemas.microsoft.com/office/word/2015/wordml/symex" xmlns:wpg="http://schemas.microsoft.com/office/word/2010/wordprocessingGroup" xmlns:wpi="http://schemas.microsoft.com/office/word/2010/wordprocessingInk" xmlns:wne="http://schemas.microsoft.com/office/word/2006/wordml" xmlns:wps="http://schemas.microsoft.com/office/word/2010/wordprocessingShape" mc:Ignorable="w14 w15 w16se w16cid w16 w16cex w16sdtdh w16sdtfl w16du wp14">
+<w:document xmlns:wpc="http://schemas.microsoft.com/office/word/2010/wordprocessingCanvas" xmlns:cx="http://schemas.microsoft.com/office/drawing/2014/chartex" xmlns:cx1="http://schemas.microsoft.com/office/drawing/2015/9/8/chartex" xmlns:cx2="http://schemas.microsoft.com/office/drawing/2015/10/21/chartex" xmlns:cx3="http://schemas.microsoft.com/office/drawing/2016/5/9/chartex" xmlns:cx4="http://schemas.microsoft.com/office/drawing/2016/5/10/chartex" xmlns:cx5="http://schemas.microsoft.com/office/drawing/2016/5/11/chartex" xmlns:cx6="http://schemas.microsoft.com/office/drawing/2016/5/12/chartex" xmlns:cx7="http://schemas.microsoft.com/office/drawing/2016/5/13/chartex" xmlns:cx8="http://schemas.microsoft.com/office/drawing/2016/5/14/chartex" xmlns:mc="http://schemas.openxmlformats.org/markup-compatibility/2006" xmlns:aink="http://schemas.microsoft.com/office/drawing/2016/ink" xmlns:am3d="http://schemas.microsoft.com/office/drawing/2017/model3d" xmlns:o="urn:schemas-microsoft-com:office:office" xmlns:r="http://schemas.openxmlformats.org/officeDocument/2006/relationships" xmlns:m="http://schemas.openxmlformats.org/officeDocument/2006/math" xmlns:v="urn:schemas-microsoft-com:vml" xmlns:wp14="http://schemas.microsoft.com/office/word/2010/wordprocessingDrawing" xmlns:wp="http://schemas.openxmlformats.org/drawingml/2006/wordprocessingDrawing" xmlns:w10="urn:schemas-microsoft-com:office:word" xmlns:w="http://schemas.openxmlformats.org/wordprocessingml/2006/main" xmlns:w14="http://schemas.microsoft.com/office/word/2010/wordml" xmlns:w15="http://schemas.microsoft.com/office/word/2012/wordml" xmlns:w16cex="http://schemas.microsoft.com/office/word/2018/wordml/cex" xmlns:w16cid="http://schemas.microsoft.com/office/word/2016/wordml/cid" xmlns:w16="http://schemas.microsoft.com/office/word/2018/wordml" xmlns:w16se="http://schemas.microsoft.com/office/word/2015/wordml/symex" xmlns:wpg="http://schemas.microsoft.com/office/word/2010/wordprocessingGroup" xmlns:wpi="http://schemas.microsoft.com/office/word/2010/wordprocessingInk" xmlns:wne="http://schemas.microsoft.com/office/word/2006/wordml" xmlns:wps="http://schemas.microsoft.com/office/word/2010/wordprocessingShape" mc:Ignorable="w14 w15 w16se w16cid w16 w16cex wp14">
   <w:body>
     <w:p>
       <w:pPr>
@@ -380,7 +380,6 @@
           <w:lang w:val="en-US"/>
         </w:rPr>
       </w:pPr>
-      <w:proofErr w:type="gramStart"/>
       <w:r>
         <w:rPr>
           <w:rFonts w:ascii="Arial" w:hAnsi="Arial" w:cs="Arial"/>
@@ -391,7 +390,6 @@
         </w:rPr>
         <w:t>Dates :</w:t>
       </w:r>
-      <w:proofErr w:type="gramEnd"/>
     </w:p>
     <w:p>
       <w:pPr>
@@ -557,7 +555,6 @@
           <w:noProof/>
           <w:kern w:val="2"/>
           <w:lang w:val="fr-CH"/>
-          <w14:ligatures w14:val="standardContextual"/>
         </w:rPr>
       </w:pPr>
       <w:r>
@@ -637,7 +634,6 @@
           <w:noProof/>
           <w:kern w:val="2"/>
           <w:lang w:val="fr-CH"/>
-          <w14:ligatures w14:val="standardContextual"/>
         </w:rPr>
       </w:pPr>
       <w:r>
@@ -699,7 +695,6 @@
           <w:noProof/>
           <w:kern w:val="2"/>
           <w:lang w:val="fr-CH"/>
-          <w14:ligatures w14:val="standardContextual"/>
         </w:rPr>
       </w:pPr>
       <w:r>
@@ -761,7 +756,6 @@
           <w:noProof/>
           <w:kern w:val="2"/>
           <w:lang w:val="fr-CH"/>
-          <w14:ligatures w14:val="standardContextual"/>
         </w:rPr>
       </w:pPr>
       <w:r>
@@ -823,7 +817,6 @@
           <w:noProof/>
           <w:kern w:val="2"/>
           <w:lang w:val="fr-CH"/>
-          <w14:ligatures w14:val="standardContextual"/>
         </w:rPr>
       </w:pPr>
       <w:r>
@@ -885,7 +878,6 @@
           <w:noProof/>
           <w:kern w:val="2"/>
           <w:lang w:val="fr-CH"/>
-          <w14:ligatures w14:val="standardContextual"/>
         </w:rPr>
       </w:pPr>
       <w:r>
@@ -947,7 +939,6 @@
           <w:noProof/>
           <w:kern w:val="2"/>
           <w:lang w:val="fr-CH"/>
-          <w14:ligatures w14:val="standardContextual"/>
         </w:rPr>
       </w:pPr>
       <w:r>
@@ -1009,7 +1000,6 @@
           <w:noProof/>
           <w:kern w:val="2"/>
           <w:lang w:val="fr-CH"/>
-          <w14:ligatures w14:val="standardContextual"/>
         </w:rPr>
       </w:pPr>
       <w:r>
@@ -1071,7 +1061,6 @@
           <w:noProof/>
           <w:kern w:val="2"/>
           <w:lang w:val="fr-CH"/>
-          <w14:ligatures w14:val="standardContextual"/>
         </w:rPr>
       </w:pPr>
       <w:r>
@@ -1133,7 +1122,6 @@
           <w:noProof/>
           <w:kern w:val="2"/>
           <w:lang w:val="fr-CH"/>
-          <w14:ligatures w14:val="standardContextual"/>
         </w:rPr>
       </w:pPr>
       <w:r>
@@ -1195,7 +1183,6 @@
           <w:noProof/>
           <w:kern w:val="2"/>
           <w:lang w:val="fr-CH"/>
-          <w14:ligatures w14:val="standardContextual"/>
         </w:rPr>
       </w:pPr>
       <w:r>
@@ -1257,7 +1244,6 @@
           <w:noProof/>
           <w:kern w:val="2"/>
           <w:lang w:val="fr-CH"/>
-          <w14:ligatures w14:val="standardContextual"/>
         </w:rPr>
       </w:pPr>
       <w:r>
@@ -1319,7 +1305,6 @@
           <w:noProof/>
           <w:kern w:val="2"/>
           <w:lang w:val="fr-CH"/>
-          <w14:ligatures w14:val="standardContextual"/>
         </w:rPr>
       </w:pPr>
       <w:r>
@@ -1381,7 +1366,6 @@
           <w:noProof/>
           <w:kern w:val="2"/>
           <w:lang w:val="fr-CH"/>
-          <w14:ligatures w14:val="standardContextual"/>
         </w:rPr>
       </w:pPr>
       <w:r>
@@ -1443,7 +1427,6 @@
           <w:noProof/>
           <w:kern w:val="2"/>
           <w:lang w:val="fr-CH"/>
-          <w14:ligatures w14:val="standardContextual"/>
         </w:rPr>
       </w:pPr>
       <w:r>
@@ -1517,7 +1500,6 @@
           <w:noProof/>
           <w:kern w:val="2"/>
           <w:lang w:val="fr-CH"/>
-          <w14:ligatures w14:val="standardContextual"/>
         </w:rPr>
       </w:pPr>
       <w:r>
@@ -1579,7 +1561,6 @@
           <w:noProof/>
           <w:kern w:val="2"/>
           <w:lang w:val="fr-CH"/>
-          <w14:ligatures w14:val="standardContextual"/>
         </w:rPr>
       </w:pPr>
       <w:r>
@@ -1641,7 +1622,6 @@
           <w:noProof/>
           <w:kern w:val="2"/>
           <w:lang w:val="fr-CH"/>
-          <w14:ligatures w14:val="standardContextual"/>
         </w:rPr>
       </w:pPr>
       <w:r>
@@ -1703,7 +1683,6 @@
           <w:noProof/>
           <w:kern w:val="2"/>
           <w:lang w:val="fr-CH"/>
-          <w14:ligatures w14:val="standardContextual"/>
         </w:rPr>
       </w:pPr>
       <w:r>
@@ -1765,7 +1744,6 @@
           <w:noProof/>
           <w:kern w:val="2"/>
           <w:lang w:val="fr-CH"/>
-          <w14:ligatures w14:val="standardContextual"/>
         </w:rPr>
       </w:pPr>
       <w:r>
@@ -1827,7 +1805,6 @@
           <w:noProof/>
           <w:kern w:val="2"/>
           <w:lang w:val="fr-CH"/>
-          <w14:ligatures w14:val="standardContextual"/>
         </w:rPr>
       </w:pPr>
       <w:r>
@@ -1889,7 +1866,6 @@
           <w:noProof/>
           <w:kern w:val="2"/>
           <w:lang w:val="fr-CH"/>
-          <w14:ligatures w14:val="standardContextual"/>
         </w:rPr>
       </w:pPr>
       <w:r>
@@ -1951,7 +1927,6 @@
           <w:noProof/>
           <w:kern w:val="2"/>
           <w:lang w:val="fr-CH"/>
-          <w14:ligatures w14:val="standardContextual"/>
         </w:rPr>
       </w:pPr>
       <w:r>
@@ -2013,7 +1988,6 @@
           <w:noProof/>
           <w:kern w:val="2"/>
           <w:lang w:val="fr-CH"/>
-          <w14:ligatures w14:val="standardContextual"/>
         </w:rPr>
       </w:pPr>
       <w:r>
@@ -2075,7 +2049,6 @@
           <w:noProof/>
           <w:kern w:val="2"/>
           <w:lang w:val="fr-CH"/>
-          <w14:ligatures w14:val="standardContextual"/>
         </w:rPr>
       </w:pPr>
       <w:r>
@@ -2137,7 +2110,6 @@
           <w:noProof/>
           <w:kern w:val="2"/>
           <w:lang w:val="fr-CH"/>
-          <w14:ligatures w14:val="standardContextual"/>
         </w:rPr>
       </w:pPr>
       <w:r>
@@ -2199,7 +2171,6 @@
           <w:noProof/>
           <w:kern w:val="2"/>
           <w:lang w:val="fr-CH"/>
-          <w14:ligatures w14:val="standardContextual"/>
         </w:rPr>
       </w:pPr>
       <w:r>
@@ -2261,7 +2232,6 @@
           <w:noProof/>
           <w:kern w:val="2"/>
           <w:lang w:val="fr-CH"/>
-          <w14:ligatures w14:val="standardContextual"/>
         </w:rPr>
       </w:pPr>
       <w:r>
@@ -2323,7 +2293,6 @@
           <w:noProof/>
           <w:kern w:val="2"/>
           <w:lang w:val="fr-CH"/>
-          <w14:ligatures w14:val="standardContextual"/>
         </w:rPr>
       </w:pPr>
       <w:r>
@@ -2385,7 +2354,6 @@
           <w:noProof/>
           <w:kern w:val="2"/>
           <w:lang w:val="fr-CH"/>
-          <w14:ligatures w14:val="standardContextual"/>
         </w:rPr>
       </w:pPr>
       <w:r>
@@ -2447,7 +2415,6 @@
           <w:noProof/>
           <w:kern w:val="2"/>
           <w:lang w:val="fr-CH"/>
-          <w14:ligatures w14:val="standardContextual"/>
         </w:rPr>
       </w:pPr>
       <w:r>
@@ -2509,7 +2476,6 @@
           <w:noProof/>
           <w:kern w:val="2"/>
           <w:lang w:val="fr-CH"/>
-          <w14:ligatures w14:val="standardContextual"/>
         </w:rPr>
       </w:pPr>
       <w:r>
@@ -2571,7 +2537,6 @@
           <w:noProof/>
           <w:kern w:val="2"/>
           <w:lang w:val="fr-CH"/>
-          <w14:ligatures w14:val="standardContextual"/>
         </w:rPr>
       </w:pPr>
       <w:r>
@@ -2633,7 +2598,6 @@
           <w:noProof/>
           <w:kern w:val="2"/>
           <w:lang w:val="fr-CH"/>
-          <w14:ligatures w14:val="standardContextual"/>
         </w:rPr>
       </w:pPr>
       <w:r>
@@ -2695,7 +2659,6 @@
           <w:noProof/>
           <w:kern w:val="2"/>
           <w:lang w:val="fr-CH"/>
-          <w14:ligatures w14:val="standardContextual"/>
         </w:rPr>
       </w:pPr>
       <w:r>
@@ -2757,7 +2720,6 @@
           <w:noProof/>
           <w:kern w:val="2"/>
           <w:lang w:val="fr-CH"/>
-          <w14:ligatures w14:val="standardContextual"/>
         </w:rPr>
       </w:pPr>
       <w:r>
@@ -2819,7 +2781,6 @@
           <w:noProof/>
           <w:kern w:val="2"/>
           <w:lang w:val="fr-CH"/>
-          <w14:ligatures w14:val="standardContextual"/>
         </w:rPr>
       </w:pPr>
       <w:r>
@@ -2881,7 +2842,6 @@
           <w:noProof/>
           <w:kern w:val="2"/>
           <w:lang w:val="fr-CH"/>
-          <w14:ligatures w14:val="standardContextual"/>
         </w:rPr>
       </w:pPr>
       <w:r>
@@ -2943,7 +2903,6 @@
           <w:noProof/>
           <w:kern w:val="2"/>
           <w:lang w:val="fr-CH"/>
-          <w14:ligatures w14:val="standardContextual"/>
         </w:rPr>
       </w:pPr>
       <w:r>
@@ -3005,7 +2964,6 @@
           <w:noProof/>
           <w:kern w:val="2"/>
           <w:lang w:val="fr-CH"/>
-          <w14:ligatures w14:val="standardContextual"/>
         </w:rPr>
       </w:pPr>
       <w:r>
@@ -3067,7 +3025,6 @@
           <w:noProof/>
           <w:kern w:val="2"/>
           <w:lang w:val="fr-CH"/>
-          <w14:ligatures w14:val="standardContextual"/>
         </w:rPr>
       </w:pPr>
       <w:r>
@@ -3129,7 +3086,6 @@
           <w:noProof/>
           <w:kern w:val="2"/>
           <w:lang w:val="fr-CH"/>
-          <w14:ligatures w14:val="standardContextual"/>
         </w:rPr>
       </w:pPr>
       <w:r>
@@ -3191,7 +3147,6 @@
           <w:noProof/>
           <w:kern w:val="2"/>
           <w:lang w:val="fr-CH"/>
-          <w14:ligatures w14:val="standardContextual"/>
         </w:rPr>
       </w:pPr>
       <w:r>
@@ -3253,7 +3208,6 @@
           <w:noProof/>
           <w:kern w:val="2"/>
           <w:lang w:val="fr-CH"/>
-          <w14:ligatures w14:val="standardContextual"/>
         </w:rPr>
       </w:pPr>
       <w:r>
@@ -3315,7 +3269,6 @@
           <w:noProof/>
           <w:kern w:val="2"/>
           <w:lang w:val="fr-CH"/>
-          <w14:ligatures w14:val="standardContextual"/>
         </w:rPr>
       </w:pPr>
       <w:r>
@@ -3377,7 +3330,6 @@
           <w:noProof/>
           <w:kern w:val="2"/>
           <w:lang w:val="fr-CH"/>
-          <w14:ligatures w14:val="standardContextual"/>
         </w:rPr>
       </w:pPr>
       <w:r>
@@ -3439,7 +3391,6 @@
           <w:noProof/>
           <w:kern w:val="2"/>
           <w:lang w:val="fr-CH"/>
-          <w14:ligatures w14:val="standardContextual"/>
         </w:rPr>
       </w:pPr>
       <w:r>
@@ -3501,7 +3452,6 @@
           <w:noProof/>
           <w:kern w:val="2"/>
           <w:lang w:val="fr-CH"/>
-          <w14:ligatures w14:val="standardContextual"/>
         </w:rPr>
       </w:pPr>
       <w:r>
@@ -3564,7 +3514,6 @@
           <w:noProof/>
           <w:kern w:val="2"/>
           <w:lang w:val="fr-CH"/>
-          <w14:ligatures w14:val="standardContextual"/>
         </w:rPr>
       </w:pPr>
       <w:r>
@@ -3626,7 +3575,6 @@
           <w:noProof/>
           <w:kern w:val="2"/>
           <w:lang w:val="fr-CH"/>
-          <w14:ligatures w14:val="standardContextual"/>
         </w:rPr>
       </w:pPr>
       <w:r>
@@ -3688,7 +3636,6 @@
           <w:noProof/>
           <w:kern w:val="2"/>
           <w:lang w:val="fr-CH"/>
-          <w14:ligatures w14:val="standardContextual"/>
         </w:rPr>
       </w:pPr>
       <w:r>
@@ -3750,7 +3697,6 @@
           <w:noProof/>
           <w:kern w:val="2"/>
           <w:lang w:val="fr-CH"/>
-          <w14:ligatures w14:val="standardContextual"/>
         </w:rPr>
       </w:pPr>
       <w:r>
@@ -3812,7 +3758,6 @@
           <w:noProof/>
           <w:kern w:val="2"/>
           <w:lang w:val="fr-CH"/>
-          <w14:ligatures w14:val="standardContextual"/>
         </w:rPr>
       </w:pPr>
       <w:r>
@@ -3874,7 +3819,6 @@
           <w:noProof/>
           <w:kern w:val="2"/>
           <w:lang w:val="fr-CH"/>
-          <w14:ligatures w14:val="standardContextual"/>
         </w:rPr>
       </w:pPr>
       <w:r>
@@ -3936,7 +3880,6 @@
           <w:noProof/>
           <w:kern w:val="2"/>
           <w:lang w:val="fr-CH"/>
-          <w14:ligatures w14:val="standardContextual"/>
         </w:rPr>
       </w:pPr>
       <w:r>
@@ -3998,7 +3941,6 @@
           <w:noProof/>
           <w:kern w:val="2"/>
           <w:lang w:val="fr-CH"/>
-          <w14:ligatures w14:val="standardContextual"/>
         </w:rPr>
       </w:pPr>
       <w:r>
@@ -4216,7 +4158,13 @@
     </w:p>
     <w:p>
       <w:r>
-        <w:t>Période demandé de 20ms.</w:t>
+        <w:t>Période demandé</w:t>
+      </w:r>
+      <w:r>
+        <w:t>e</w:t>
+      </w:r>
+      <w:r>
+        <w:t xml:space="preserve"> de 20ms.</w:t>
       </w:r>
     </w:p>
     <w:p>
@@ -4264,23 +4212,7 @@
     <w:p/>
     <w:p>
       <w:r>
-        <w:t xml:space="preserve">Formule pour </w:t>
-      </w:r>
-      <w:proofErr w:type="spellStart"/>
-      <w:r>
-        <w:t>Timer</w:t>
-      </w:r>
-      <w:proofErr w:type="spellEnd"/>
-      <w:r>
-        <w:t xml:space="preserve"> </w:t>
-      </w:r>
-      <w:proofErr w:type="spellStart"/>
-      <w:r>
-        <w:t>period</w:t>
-      </w:r>
-      <w:proofErr w:type="spellEnd"/>
-      <w:r>
-        <w:t xml:space="preserve"> : </w:t>
+        <w:t xml:space="preserve">Formule pour Timer period : </w:t>
       </w:r>
     </w:p>
     <w:p>
@@ -4829,23 +4761,7 @@
     <w:p/>
     <w:p>
       <w:r>
-        <w:t xml:space="preserve">Formule pour </w:t>
-      </w:r>
-      <w:proofErr w:type="spellStart"/>
-      <w:r>
-        <w:t>Timer</w:t>
-      </w:r>
-      <w:proofErr w:type="spellEnd"/>
-      <w:r>
-        <w:t xml:space="preserve"> </w:t>
-      </w:r>
-      <w:proofErr w:type="spellStart"/>
-      <w:r>
-        <w:t>period</w:t>
-      </w:r>
-      <w:proofErr w:type="spellEnd"/>
-      <w:r>
-        <w:t xml:space="preserve"> : </w:t>
+        <w:t xml:space="preserve">Formule pour Timer period : </w:t>
       </w:r>
     </w:p>
     <w:p>
@@ -5263,7 +5179,13 @@
     </w:p>
     <w:p>
       <w:r>
-        <w:t>Période demandé de 7ms.</w:t>
+        <w:t>Période demandé</w:t>
+      </w:r>
+      <w:r>
+        <w:t>e</w:t>
+      </w:r>
+      <w:r>
+        <w:t xml:space="preserve"> de 7ms.</w:t>
       </w:r>
     </w:p>
     <w:p>
@@ -5279,23 +5201,7 @@
     <w:p/>
     <w:p>
       <w:r>
-        <w:t xml:space="preserve">Formule pour </w:t>
-      </w:r>
-      <w:proofErr w:type="spellStart"/>
-      <w:r>
-        <w:t>Timer</w:t>
-      </w:r>
-      <w:proofErr w:type="spellEnd"/>
-      <w:r>
-        <w:t xml:space="preserve"> </w:t>
-      </w:r>
-      <w:proofErr w:type="spellStart"/>
-      <w:r>
-        <w:t>period</w:t>
-      </w:r>
-      <w:proofErr w:type="spellEnd"/>
-      <w:r>
-        <w:t xml:space="preserve"> : </w:t>
+        <w:t xml:space="preserve">Formule pour Timer period : </w:t>
       </w:r>
     </w:p>
     <w:p>
@@ -5666,7 +5572,13 @@
     </w:p>
     <w:p>
       <w:r>
-        <w:t xml:space="preserve">Période demandé de </w:t>
+        <w:t>Période demandé</w:t>
+      </w:r>
+      <w:r>
+        <w:t>e</w:t>
+      </w:r>
+      <w:r>
+        <w:t xml:space="preserve"> de </w:t>
       </w:r>
       <w:r>
         <w:t>35µ</w:t>
@@ -5732,23 +5644,7 @@
     <w:p/>
     <w:p>
       <w:r>
-        <w:t xml:space="preserve">Formule pour </w:t>
-      </w:r>
-      <w:proofErr w:type="spellStart"/>
-      <w:r>
-        <w:t>Timer</w:t>
-      </w:r>
-      <w:proofErr w:type="spellEnd"/>
-      <w:r>
-        <w:t xml:space="preserve"> </w:t>
-      </w:r>
-      <w:proofErr w:type="spellStart"/>
-      <w:r>
-        <w:t>period</w:t>
-      </w:r>
-      <w:proofErr w:type="spellEnd"/>
-      <w:r>
-        <w:t xml:space="preserve"> : </w:t>
+        <w:t xml:space="preserve">Formule pour Timer period : </w:t>
       </w:r>
     </w:p>
     <w:p>
@@ -7882,15 +7778,7 @@
         <w:fldChar w:fldCharType="end"/>
       </w:r>
       <w:r>
-        <w:t xml:space="preserve"> </w:t>
-      </w:r>
-      <w:proofErr w:type="spellStart"/>
-      <w:r>
-        <w:t>Timer</w:t>
-      </w:r>
-      <w:proofErr w:type="spellEnd"/>
-      <w:r>
-        <w:t xml:space="preserve"> 1 et 4</w:t>
+        <w:t xml:space="preserve"> Timer 1 et 4</w:t>
       </w:r>
     </w:p>
     <w:p>
@@ -7998,15 +7886,7 @@
         <w:fldChar w:fldCharType="end"/>
       </w:r>
       <w:r>
-        <w:t xml:space="preserve"> </w:t>
-      </w:r>
-      <w:proofErr w:type="spellStart"/>
-      <w:r>
-        <w:t>Timer</w:t>
-      </w:r>
-      <w:proofErr w:type="spellEnd"/>
-      <w:r>
-        <w:t xml:space="preserve"> 1 et 4 même niveau</w:t>
+        <w:t xml:space="preserve"> Timer 1 et 4 même niveau</w:t>
       </w:r>
     </w:p>
     <w:p>
@@ -8594,15 +8474,7 @@
               <w:jc w:val="center"/>
             </w:pPr>
             <w:r>
-              <w:t>[</w:t>
-            </w:r>
-            <w:proofErr w:type="gramStart"/>
-            <w:r>
-              <w:t>µs</w:t>
-            </w:r>
-            <w:proofErr w:type="gramEnd"/>
-            <w:r>
-              <w:t>]</w:t>
+              <w:t>[µs]</w:t>
             </w:r>
           </w:p>
         </w:tc>
@@ -8624,15 +8496,7 @@
               <w:jc w:val="center"/>
             </w:pPr>
             <w:r>
-              <w:t>[</w:t>
-            </w:r>
-            <w:proofErr w:type="gramStart"/>
-            <w:r>
-              <w:t>µs</w:t>
-            </w:r>
-            <w:proofErr w:type="gramEnd"/>
-            <w:r>
-              <w:t>]</w:t>
+              <w:t>[µs]</w:t>
             </w:r>
           </w:p>
         </w:tc>
@@ -9166,16 +9030,11 @@
             <w:r>
               <w:t>[</w:t>
             </w:r>
-            <w:proofErr w:type="gramStart"/>
             <w:r>
               <w:t>m</w:t>
             </w:r>
             <w:r>
-              <w:t>s</w:t>
-            </w:r>
-            <w:proofErr w:type="gramEnd"/>
-            <w:r>
-              <w:t>]</w:t>
+              <w:t>s]</w:t>
             </w:r>
           </w:p>
         </w:tc>
@@ -9199,16 +9058,11 @@
             <w:r>
               <w:t>[</w:t>
             </w:r>
-            <w:proofErr w:type="gramStart"/>
             <w:r>
               <w:t>m</w:t>
             </w:r>
             <w:r>
-              <w:t>s</w:t>
-            </w:r>
-            <w:proofErr w:type="gramEnd"/>
-            <w:r>
-              <w:t>]</w:t>
+              <w:t>s]</w:t>
             </w:r>
           </w:p>
         </w:tc>
@@ -10170,15 +10024,7 @@
               <w:jc w:val="center"/>
             </w:pPr>
             <w:r>
-              <w:t>[</w:t>
-            </w:r>
-            <w:proofErr w:type="gramStart"/>
-            <w:r>
-              <w:t>ms</w:t>
-            </w:r>
-            <w:proofErr w:type="gramEnd"/>
-            <w:r>
-              <w:t>]</w:t>
+              <w:t>[ms]</w:t>
             </w:r>
           </w:p>
         </w:tc>
@@ -10200,15 +10046,7 @@
               <w:jc w:val="center"/>
             </w:pPr>
             <w:r>
-              <w:t>[</w:t>
-            </w:r>
-            <w:proofErr w:type="gramStart"/>
-            <w:r>
-              <w:t>ms</w:t>
-            </w:r>
-            <w:proofErr w:type="gramEnd"/>
-            <w:r>
-              <w:t>]</w:t>
+              <w:t>[ms]</w:t>
             </w:r>
           </w:p>
         </w:tc>
@@ -10579,28 +10417,7 @@
     </w:p>
     <w:p>
       <w:r>
-        <w:t>Mes valeurs mesurées sont assez proches des valeurs théoriques. La valeur à 90° est parfaite mais les 2 autres il y a un léger décalage. Ces</w:t>
-      </w:r>
-      <w:r>
-        <w:t xml:space="preserve"> différence</w:t>
-      </w:r>
-      <w:r>
-        <w:t>s</w:t>
-      </w:r>
-      <w:r>
-        <w:t xml:space="preserve"> </w:t>
-      </w:r>
-      <w:r>
-        <w:t xml:space="preserve">peuvent </w:t>
-      </w:r>
-      <w:r>
-        <w:t>prov</w:t>
-      </w:r>
-      <w:r>
-        <w:t>enir</w:t>
-      </w:r>
-      <w:r>
-        <w:t xml:space="preserve"> de mon oscilloscope. (Voir explication point </w:t>
+        <w:t xml:space="preserve">Mes valeurs mesurées sont assez proches des valeurs théoriques. La valeur à 90° est parfaite mais les 2 autres il y a un léger décalage. Ces différences peuvent provenir de mon oscilloscope. (Voir explication point </w:t>
       </w:r>
       <w:r>
         <w:rPr>
@@ -10632,10 +10449,7 @@
         <w:fldChar w:fldCharType="end"/>
       </w:r>
       <w:r>
-        <w:t>.)</w:t>
-      </w:r>
-      <w:r>
-        <w:t xml:space="preserve"> mais dans l’ensemble il n’y a rien d’alarmant.</w:t>
+        <w:t>.) mais dans l’ensemble il n’y a rien d’alarmant.</w:t>
       </w:r>
     </w:p>
     <w:p>
@@ -10697,15 +10511,7 @@
     </w:p>
     <w:p>
       <w:r>
-        <w:t xml:space="preserve">Pour pouvoir réaliser le code, je me suis basé sur le tableau </w:t>
-      </w:r>
-      <w:proofErr w:type="gramStart"/>
-      <w:r>
-        <w:t>du datasheet</w:t>
-      </w:r>
-      <w:proofErr w:type="gramEnd"/>
-      <w:r>
-        <w:t xml:space="preserve"> du </w:t>
+        <w:t xml:space="preserve">Pour pouvoir réaliser le code, je me suis basé sur le tableau du datasheet du </w:t>
       </w:r>
       <w:r>
         <w:t>pont en H. Disponible dans le cahier des charges.</w:t>
@@ -10719,420 +10525,105 @@
         <w:rPr>
           <w:noProof/>
         </w:rPr>
-        <mc:AlternateContent>
-          <mc:Choice Requires="wpi">
-            <w:drawing>
-              <wp:anchor distT="0" distB="0" distL="114300" distR="114300" simplePos="0" relativeHeight="251666944" behindDoc="0" locked="0" layoutInCell="1" allowOverlap="1" wp14:anchorId="2258212F" wp14:editId="14F44482">
-                <wp:simplePos x="0" y="0"/>
-                <wp:positionH relativeFrom="column">
-                  <wp:posOffset>4822613</wp:posOffset>
-                </wp:positionH>
-                <wp:positionV relativeFrom="paragraph">
-                  <wp:posOffset>2242388</wp:posOffset>
-                </wp:positionV>
-                <wp:extent cx="385560" cy="360"/>
-                <wp:effectExtent l="88900" t="139700" r="71755" b="127000"/>
-                <wp:wrapNone/>
-                <wp:docPr id="869944669" name="Encre 25"/>
-                <wp:cNvGraphicFramePr>
-                  <a:graphicFrameLocks xmlns:a="http://schemas.openxmlformats.org/drawingml/2006/main"/>
-                </wp:cNvGraphicFramePr>
-                <a:graphic xmlns:a="http://schemas.openxmlformats.org/drawingml/2006/main">
-                  <a:graphicData uri="http://schemas.microsoft.com/office/word/2010/wordprocessingInk">
-                    <w14:contentPart bwMode="auto" r:id="rId30">
-                      <w14:nvContentPartPr>
-                        <w14:cNvContentPartPr>
-                          <a14:cpLocks xmlns:a14="http://schemas.microsoft.com/office/drawing/2010/main" noRot="1"/>
-                        </w14:cNvContentPartPr>
-                      </w14:nvContentPartPr>
-                      <w14:xfrm>
-                        <a:off x="0" y="0"/>
-                        <a:ext cx="385560" cy="360"/>
-                      </w14:xfrm>
-                    </w14:contentPart>
-                  </a:graphicData>
-                </a:graphic>
-              </wp:anchor>
-            </w:drawing>
-          </mc:Choice>
-          <mc:Fallback>
-            <w:pict>
-              <v:shapetype w14:anchorId="1200974C" id="_x0000_t75" coordsize="21600,21600" o:spt="75" o:preferrelative="t" path="m@4@5l@4@11@9@11@9@5xe" filled="f" stroked="f">
-                <v:stroke joinstyle="miter"/>
-                <v:formulas>
-                  <v:f eqn="if lineDrawn pixelLineWidth 0"/>
-                  <v:f eqn="sum @0 1 0"/>
-                  <v:f eqn="sum 0 0 @1"/>
-                  <v:f eqn="prod @2 1 2"/>
-                  <v:f eqn="prod @3 21600 pixelWidth"/>
-                  <v:f eqn="prod @3 21600 pixelHeight"/>
-                  <v:f eqn="sum @0 0 1"/>
-                  <v:f eqn="prod @6 1 2"/>
-                  <v:f eqn="prod @7 21600 pixelWidth"/>
-                  <v:f eqn="sum @8 21600 0"/>
-                  <v:f eqn="prod @7 21600 pixelHeight"/>
-                  <v:f eqn="sum @10 21600 0"/>
-                </v:formulas>
-                <v:path o:extrusionok="f" gradientshapeok="t" o:connecttype="rect"/>
-                <o:lock v:ext="edit" aspectratio="t"/>
-              </v:shapetype>
-              <v:shape id="Encre 25" o:spid="_x0000_s1026" type="#_x0000_t75" style="position:absolute;margin-left:375.5pt;margin-top:168.05pt;width:38.85pt;height:17.05pt;z-index:251666944;visibility:visible;mso-wrap-style:square;mso-wrap-distance-left:9pt;mso-wrap-distance-top:0;mso-wrap-distance-right:9pt;mso-wrap-distance-bottom:0;mso-position-horizontal:absolute;mso-position-horizontal-relative:text;mso-position-vertical:absolute;mso-position-vertical-relative:text" o:gfxdata="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">
-                <v:imagedata r:id="rId31" o:title=""/>
-                <o:lock v:ext="edit" rotation="t" aspectratio="f"/>
-              </v:shape>
-            </w:pict>
-          </mc:Fallback>
-        </mc:AlternateContent>
-      </w:r>
-      <w:r>
-        <w:rPr>
-          <w:noProof/>
-        </w:rPr>
-        <mc:AlternateContent>
-          <mc:Choice Requires="wpi">
-            <w:drawing>
-              <wp:anchor distT="0" distB="0" distL="114300" distR="114300" simplePos="0" relativeHeight="251665920" behindDoc="0" locked="0" layoutInCell="1" allowOverlap="1" wp14:anchorId="47138E1A" wp14:editId="535E07FB">
-                <wp:simplePos x="0" y="0"/>
-                <wp:positionH relativeFrom="column">
-                  <wp:posOffset>299933</wp:posOffset>
-                </wp:positionH>
-                <wp:positionV relativeFrom="paragraph">
-                  <wp:posOffset>2225422</wp:posOffset>
-                </wp:positionV>
-                <wp:extent cx="737280" cy="6120"/>
-                <wp:effectExtent l="88900" t="139700" r="75565" b="121285"/>
-                <wp:wrapNone/>
-                <wp:docPr id="331985024" name="Encre 24"/>
-                <wp:cNvGraphicFramePr>
-                  <a:graphicFrameLocks xmlns:a="http://schemas.openxmlformats.org/drawingml/2006/main"/>
-                </wp:cNvGraphicFramePr>
-                <a:graphic xmlns:a="http://schemas.openxmlformats.org/drawingml/2006/main">
-                  <a:graphicData uri="http://schemas.microsoft.com/office/word/2010/wordprocessingInk">
-                    <w14:contentPart bwMode="auto" r:id="rId32">
-                      <w14:nvContentPartPr>
-                        <w14:cNvContentPartPr>
-                          <a14:cpLocks xmlns:a14="http://schemas.microsoft.com/office/drawing/2010/main" noRot="1"/>
-                        </w14:cNvContentPartPr>
-                      </w14:nvContentPartPr>
-                      <w14:xfrm>
-                        <a:off x="0" y="0"/>
-                        <a:ext cx="737280" cy="6120"/>
-                      </w14:xfrm>
-                    </w14:contentPart>
-                  </a:graphicData>
-                </a:graphic>
-              </wp:anchor>
-            </w:drawing>
-          </mc:Choice>
-          <mc:Fallback>
-            <w:pict>
-              <v:shape w14:anchorId="0199E607" id="Encre 24" o:spid="_x0000_s1026" type="#_x0000_t75" style="position:absolute;margin-left:19.4pt;margin-top:166.75pt;width:66.55pt;height:17.5pt;z-index:251665920;visibility:visible;mso-wrap-style:square;mso-wrap-distance-left:9pt;mso-wrap-distance-top:0;mso-wrap-distance-right:9pt;mso-wrap-distance-bottom:0;mso-position-horizontal:absolute;mso-position-horizontal-relative:text;mso-position-vertical:absolute;mso-position-vertical-relative:text" o:gfxdata="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">
-                <v:imagedata r:id="rId33" o:title=""/>
-                <o:lock v:ext="edit" rotation="t" aspectratio="f"/>
-              </v:shape>
-            </w:pict>
-          </mc:Fallback>
-        </mc:AlternateContent>
-      </w:r>
-      <w:r>
-        <w:rPr>
-          <w:noProof/>
-        </w:rPr>
-        <mc:AlternateContent>
-          <mc:Choice Requires="wpi">
-            <w:drawing>
-              <wp:anchor distT="0" distB="0" distL="114300" distR="114300" simplePos="0" relativeHeight="251664896" behindDoc="0" locked="0" layoutInCell="1" allowOverlap="1" wp14:anchorId="1CF56967" wp14:editId="4490ED05">
-                <wp:simplePos x="0" y="0"/>
-                <wp:positionH relativeFrom="column">
-                  <wp:posOffset>295613</wp:posOffset>
-                </wp:positionH>
-                <wp:positionV relativeFrom="paragraph">
-                  <wp:posOffset>1755982</wp:posOffset>
-                </wp:positionV>
-                <wp:extent cx="828000" cy="18000"/>
-                <wp:effectExtent l="88900" t="139700" r="74295" b="121920"/>
-                <wp:wrapNone/>
-                <wp:docPr id="591872434" name="Encre 22"/>
-                <wp:cNvGraphicFramePr>
-                  <a:graphicFrameLocks xmlns:a="http://schemas.openxmlformats.org/drawingml/2006/main"/>
-                </wp:cNvGraphicFramePr>
-                <a:graphic xmlns:a="http://schemas.openxmlformats.org/drawingml/2006/main">
-                  <a:graphicData uri="http://schemas.microsoft.com/office/word/2010/wordprocessingInk">
-                    <w14:contentPart bwMode="auto" r:id="rId34">
-                      <w14:nvContentPartPr>
-                        <w14:cNvContentPartPr>
-                          <a14:cpLocks xmlns:a14="http://schemas.microsoft.com/office/drawing/2010/main" noRot="1"/>
-                        </w14:cNvContentPartPr>
-                      </w14:nvContentPartPr>
-                      <w14:xfrm>
-                        <a:off x="0" y="0"/>
-                        <a:ext cx="828000" cy="18000"/>
-                      </w14:xfrm>
-                    </w14:contentPart>
-                  </a:graphicData>
-                </a:graphic>
-              </wp:anchor>
-            </w:drawing>
-          </mc:Choice>
-          <mc:Fallback>
-            <w:pict>
-              <v:shape w14:anchorId="102EBBF7" id="Encre 22" o:spid="_x0000_s1026" type="#_x0000_t75" style="position:absolute;margin-left:19.05pt;margin-top:129.75pt;width:73.7pt;height:18.4pt;z-index:251664896;visibility:visible;mso-wrap-style:square;mso-wrap-distance-left:9pt;mso-wrap-distance-top:0;mso-wrap-distance-right:9pt;mso-wrap-distance-bottom:0;mso-position-horizontal:absolute;mso-position-horizontal-relative:text;mso-position-vertical:absolute;mso-position-vertical-relative:text" o:gfxdata="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">
-                <v:imagedata r:id="rId35" o:title=""/>
-                <o:lock v:ext="edit" rotation="t" aspectratio="f"/>
-              </v:shape>
-            </w:pict>
-          </mc:Fallback>
-        </mc:AlternateContent>
-      </w:r>
-      <w:r>
-        <w:rPr>
-          <w:noProof/>
-        </w:rPr>
-        <mc:AlternateContent>
-          <mc:Choice Requires="wpi">
-            <w:drawing>
-              <wp:anchor distT="0" distB="0" distL="114300" distR="114300" simplePos="0" relativeHeight="251663872" behindDoc="0" locked="0" layoutInCell="1" allowOverlap="1" wp14:anchorId="5BB1DBBE" wp14:editId="06E1ABEA">
-                <wp:simplePos x="0" y="0"/>
-                <wp:positionH relativeFrom="column">
-                  <wp:posOffset>1995893</wp:posOffset>
-                </wp:positionH>
-                <wp:positionV relativeFrom="paragraph">
-                  <wp:posOffset>1589302</wp:posOffset>
-                </wp:positionV>
-                <wp:extent cx="260640" cy="1800"/>
-                <wp:effectExtent l="88900" t="139700" r="69850" b="125730"/>
-                <wp:wrapNone/>
-                <wp:docPr id="167988017" name="Encre 21"/>
-                <wp:cNvGraphicFramePr>
-                  <a:graphicFrameLocks xmlns:a="http://schemas.openxmlformats.org/drawingml/2006/main"/>
-                </wp:cNvGraphicFramePr>
-                <a:graphic xmlns:a="http://schemas.openxmlformats.org/drawingml/2006/main">
-                  <a:graphicData uri="http://schemas.microsoft.com/office/word/2010/wordprocessingInk">
-                    <w14:contentPart bwMode="auto" r:id="rId36">
-                      <w14:nvContentPartPr>
-                        <w14:cNvContentPartPr>
-                          <a14:cpLocks xmlns:a14="http://schemas.microsoft.com/office/drawing/2010/main" noRot="1"/>
-                        </w14:cNvContentPartPr>
-                      </w14:nvContentPartPr>
-                      <w14:xfrm>
-                        <a:off x="0" y="0"/>
-                        <a:ext cx="260640" cy="1800"/>
-                      </w14:xfrm>
-                    </w14:contentPart>
-                  </a:graphicData>
-                </a:graphic>
-              </wp:anchor>
-            </w:drawing>
-          </mc:Choice>
-          <mc:Fallback>
-            <w:pict>
-              <v:shape w14:anchorId="1DAD8EEB" id="Encre 21" o:spid="_x0000_s1026" type="#_x0000_t75" style="position:absolute;margin-left:152.95pt;margin-top:116.65pt;width:29pt;height:17.15pt;z-index:251663872;visibility:visible;mso-wrap-style:square;mso-wrap-distance-left:9pt;mso-wrap-distance-top:0;mso-wrap-distance-right:9pt;mso-wrap-distance-bottom:0;mso-position-horizontal:absolute;mso-position-horizontal-relative:text;mso-position-vertical:absolute;mso-position-vertical-relative:text" o:gfxdata="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">
-                <v:imagedata r:id="rId37" o:title=""/>
-                <o:lock v:ext="edit" rotation="t" aspectratio="f"/>
-              </v:shape>
-            </w:pict>
-          </mc:Fallback>
-        </mc:AlternateContent>
-      </w:r>
-      <w:r>
-        <w:rPr>
-          <w:noProof/>
-        </w:rPr>
-        <mc:AlternateContent>
-          <mc:Choice Requires="wpi">
-            <w:drawing>
-              <wp:anchor distT="0" distB="0" distL="114300" distR="114300" simplePos="0" relativeHeight="251662848" behindDoc="0" locked="0" layoutInCell="1" allowOverlap="1" wp14:anchorId="6A6AA214" wp14:editId="1A8CF458">
-                <wp:simplePos x="0" y="0"/>
-                <wp:positionH relativeFrom="column">
-                  <wp:posOffset>4846733</wp:posOffset>
-                </wp:positionH>
-                <wp:positionV relativeFrom="paragraph">
-                  <wp:posOffset>1622422</wp:posOffset>
-                </wp:positionV>
-                <wp:extent cx="359280" cy="6840"/>
-                <wp:effectExtent l="88900" t="139700" r="73025" b="133350"/>
-                <wp:wrapNone/>
-                <wp:docPr id="358391472" name="Encre 20"/>
-                <wp:cNvGraphicFramePr>
-                  <a:graphicFrameLocks xmlns:a="http://schemas.openxmlformats.org/drawingml/2006/main"/>
-                </wp:cNvGraphicFramePr>
-                <a:graphic xmlns:a="http://schemas.openxmlformats.org/drawingml/2006/main">
-                  <a:graphicData uri="http://schemas.microsoft.com/office/word/2010/wordprocessingInk">
-                    <w14:contentPart bwMode="auto" r:id="rId38">
-                      <w14:nvContentPartPr>
-                        <w14:cNvContentPartPr>
-                          <a14:cpLocks xmlns:a14="http://schemas.microsoft.com/office/drawing/2010/main" noRot="1"/>
-                        </w14:cNvContentPartPr>
-                      </w14:nvContentPartPr>
-                      <w14:xfrm>
-                        <a:off x="0" y="0"/>
-                        <a:ext cx="359280" cy="6840"/>
-                      </w14:xfrm>
-                    </w14:contentPart>
-                  </a:graphicData>
-                </a:graphic>
-              </wp:anchor>
-            </w:drawing>
-          </mc:Choice>
-          <mc:Fallback>
-            <w:pict>
-              <v:shape w14:anchorId="6A87B155" id="Encre 20" o:spid="_x0000_s1026" type="#_x0000_t75" style="position:absolute;margin-left:377.45pt;margin-top:119.25pt;width:36.8pt;height:17.55pt;z-index:251662848;visibility:visible;mso-wrap-style:square;mso-wrap-distance-left:9pt;mso-wrap-distance-top:0;mso-wrap-distance-right:9pt;mso-wrap-distance-bottom:0;mso-position-horizontal:absolute;mso-position-horizontal-relative:text;mso-position-vertical:absolute;mso-position-vertical-relative:text" o:gfxdata="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">
-                <v:imagedata r:id="rId39" o:title=""/>
-                <o:lock v:ext="edit" rotation="t" aspectratio="f"/>
-              </v:shape>
-            </w:pict>
-          </mc:Fallback>
-        </mc:AlternateContent>
-      </w:r>
-      <w:r>
-        <w:rPr>
-          <w:noProof/>
-        </w:rPr>
-        <mc:AlternateContent>
-          <mc:Choice Requires="wpi">
-            <w:drawing>
-              <wp:anchor distT="0" distB="0" distL="114300" distR="114300" simplePos="0" relativeHeight="251661824" behindDoc="0" locked="0" layoutInCell="1" allowOverlap="1" wp14:anchorId="70E30A6A" wp14:editId="2C86A09F">
-                <wp:simplePos x="0" y="0"/>
-                <wp:positionH relativeFrom="column">
-                  <wp:posOffset>1969253</wp:posOffset>
-                </wp:positionH>
-                <wp:positionV relativeFrom="paragraph">
-                  <wp:posOffset>1106542</wp:posOffset>
-                </wp:positionV>
-                <wp:extent cx="183240" cy="7920"/>
-                <wp:effectExtent l="88900" t="139700" r="71120" b="132080"/>
-                <wp:wrapNone/>
-                <wp:docPr id="1542557326" name="Encre 19"/>
-                <wp:cNvGraphicFramePr>
-                  <a:graphicFrameLocks xmlns:a="http://schemas.openxmlformats.org/drawingml/2006/main"/>
-                </wp:cNvGraphicFramePr>
-                <a:graphic xmlns:a="http://schemas.openxmlformats.org/drawingml/2006/main">
-                  <a:graphicData uri="http://schemas.microsoft.com/office/word/2010/wordprocessingInk">
-                    <w14:contentPart bwMode="auto" r:id="rId40">
-                      <w14:nvContentPartPr>
-                        <w14:cNvContentPartPr>
-                          <a14:cpLocks xmlns:a14="http://schemas.microsoft.com/office/drawing/2010/main" noRot="1"/>
-                        </w14:cNvContentPartPr>
-                      </w14:nvContentPartPr>
-                      <w14:xfrm>
-                        <a:off x="0" y="0"/>
-                        <a:ext cx="183240" cy="7920"/>
-                      </w14:xfrm>
-                    </w14:contentPart>
-                  </a:graphicData>
-                </a:graphic>
-              </wp:anchor>
-            </w:drawing>
-          </mc:Choice>
-          <mc:Fallback>
-            <w:pict>
-              <v:shape w14:anchorId="0EFE2656" id="Encre 19" o:spid="_x0000_s1026" type="#_x0000_t75" style="position:absolute;margin-left:150.8pt;margin-top:78.65pt;width:22.95pt;height:17.6pt;z-index:251661824;visibility:visible;mso-wrap-style:square;mso-wrap-distance-left:9pt;mso-wrap-distance-top:0;mso-wrap-distance-right:9pt;mso-wrap-distance-bottom:0;mso-position-horizontal:absolute;mso-position-horizontal-relative:text;mso-position-vertical:absolute;mso-position-vertical-relative:text" o:gfxdata="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">
-                <v:imagedata r:id="rId41" o:title=""/>
-                <o:lock v:ext="edit" rotation="t" aspectratio="f"/>
-              </v:shape>
-            </w:pict>
-          </mc:Fallback>
-        </mc:AlternateContent>
-      </w:r>
-      <w:r>
-        <w:rPr>
-          <w:noProof/>
-        </w:rPr>
-        <mc:AlternateContent>
-          <mc:Choice Requires="wpi">
-            <w:drawing>
-              <wp:anchor distT="0" distB="0" distL="114300" distR="114300" simplePos="0" relativeHeight="251660800" behindDoc="0" locked="0" layoutInCell="1" allowOverlap="1" wp14:anchorId="751777C7" wp14:editId="43CCC6A2">
-                <wp:simplePos x="0" y="0"/>
-                <wp:positionH relativeFrom="column">
-                  <wp:posOffset>283733</wp:posOffset>
-                </wp:positionH>
-                <wp:positionV relativeFrom="paragraph">
-                  <wp:posOffset>1212742</wp:posOffset>
-                </wp:positionV>
-                <wp:extent cx="751320" cy="23760"/>
-                <wp:effectExtent l="88900" t="139700" r="74295" b="128905"/>
-                <wp:wrapNone/>
-                <wp:docPr id="1848931824" name="Encre 18"/>
-                <wp:cNvGraphicFramePr>
-                  <a:graphicFrameLocks xmlns:a="http://schemas.openxmlformats.org/drawingml/2006/main"/>
-                </wp:cNvGraphicFramePr>
-                <a:graphic xmlns:a="http://schemas.openxmlformats.org/drawingml/2006/main">
-                  <a:graphicData uri="http://schemas.microsoft.com/office/word/2010/wordprocessingInk">
-                    <w14:contentPart bwMode="auto" r:id="rId42">
-                      <w14:nvContentPartPr>
-                        <w14:cNvContentPartPr>
-                          <a14:cpLocks xmlns:a14="http://schemas.microsoft.com/office/drawing/2010/main" noRot="1"/>
-                        </w14:cNvContentPartPr>
-                      </w14:nvContentPartPr>
-                      <w14:xfrm>
-                        <a:off x="0" y="0"/>
-                        <a:ext cx="751320" cy="23760"/>
-                      </w14:xfrm>
-                    </w14:contentPart>
-                  </a:graphicData>
-                </a:graphic>
-              </wp:anchor>
-            </w:drawing>
-          </mc:Choice>
-          <mc:Fallback>
-            <w:pict>
-              <v:shape w14:anchorId="6AB4E08A" id="Encre 18" o:spid="_x0000_s1026" type="#_x0000_t75" style="position:absolute;margin-left:18.15pt;margin-top:87pt;width:67.65pt;height:18.85pt;z-index:251660800;visibility:visible;mso-wrap-style:square;mso-wrap-distance-left:9pt;mso-wrap-distance-top:0;mso-wrap-distance-right:9pt;mso-wrap-distance-bottom:0;mso-position-horizontal:absolute;mso-position-horizontal-relative:text;mso-position-vertical:absolute;mso-position-vertical-relative:text" o:gfxdata="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">
-                <v:imagedata r:id="rId43" o:title=""/>
-                <o:lock v:ext="edit" rotation="t" aspectratio="f"/>
-              </v:shape>
-            </w:pict>
-          </mc:Fallback>
-        </mc:AlternateContent>
-      </w:r>
-      <w:r>
-        <w:rPr>
-          <w:noProof/>
-        </w:rPr>
-        <mc:AlternateContent>
-          <mc:Choice Requires="wpi">
-            <w:drawing>
-              <wp:anchor distT="0" distB="0" distL="114300" distR="114300" simplePos="0" relativeHeight="251659776" behindDoc="0" locked="0" layoutInCell="1" allowOverlap="1" wp14:anchorId="4DB5CDE6" wp14:editId="21ED0AA6">
-                <wp:simplePos x="0" y="0"/>
-                <wp:positionH relativeFrom="column">
-                  <wp:posOffset>4780133</wp:posOffset>
-                </wp:positionH>
-                <wp:positionV relativeFrom="paragraph">
-                  <wp:posOffset>1167382</wp:posOffset>
-                </wp:positionV>
-                <wp:extent cx="421560" cy="8280"/>
-                <wp:effectExtent l="88900" t="139700" r="74295" b="131445"/>
-                <wp:wrapNone/>
-                <wp:docPr id="589192428" name="Encre 17"/>
-                <wp:cNvGraphicFramePr>
-                  <a:graphicFrameLocks xmlns:a="http://schemas.openxmlformats.org/drawingml/2006/main"/>
-                </wp:cNvGraphicFramePr>
-                <a:graphic xmlns:a="http://schemas.openxmlformats.org/drawingml/2006/main">
-                  <a:graphicData uri="http://schemas.microsoft.com/office/word/2010/wordprocessingInk">
-                    <w14:contentPart bwMode="auto" r:id="rId44">
-                      <w14:nvContentPartPr>
-                        <w14:cNvContentPartPr>
-                          <a14:cpLocks xmlns:a14="http://schemas.microsoft.com/office/drawing/2010/main" noRot="1"/>
-                        </w14:cNvContentPartPr>
-                      </w14:nvContentPartPr>
-                      <w14:xfrm>
-                        <a:off x="0" y="0"/>
-                        <a:ext cx="421560" cy="8280"/>
-                      </w14:xfrm>
-                    </w14:contentPart>
-                  </a:graphicData>
-                </a:graphic>
-              </wp:anchor>
-            </w:drawing>
-          </mc:Choice>
-          <mc:Fallback>
-            <w:pict>
-              <v:shape w14:anchorId="71557571" id="Encre 17" o:spid="_x0000_s1026" type="#_x0000_t75" style="position:absolute;margin-left:372.2pt;margin-top:83.4pt;width:41.7pt;height:17.65pt;z-index:251659776;visibility:visible;mso-wrap-style:square;mso-wrap-distance-left:9pt;mso-wrap-distance-top:0;mso-wrap-distance-right:9pt;mso-wrap-distance-bottom:0;mso-position-horizontal:absolute;mso-position-horizontal-relative:text;mso-position-vertical:absolute;mso-position-vertical-relative:text" o:gfxdata="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">
-                <v:imagedata r:id="rId45" o:title=""/>
-                <o:lock v:ext="edit" rotation="t" aspectratio="f"/>
-              </v:shape>
-            </w:pict>
-          </mc:Fallback>
-        </mc:AlternateContent>
+        <w:pict w14:anchorId="13FB4F3D">
+          <v:rect id="Encre 25" o:spid="_x0000_s1033" style="position:absolute;left:0;text-align:left;margin-left:375.5pt;margin-top:168.05pt;width:38.85pt;height:17.05pt;z-index:251676672;visibility:visible;mso-wrap-style:square;mso-wrap-distance-left:9pt;mso-wrap-distance-top:0;mso-wrap-distance-right:9pt;mso-wrap-distance-bottom:0;mso-position-horizontal:absolute;mso-position-horizontal-relative:text;mso-position-vertical:absolute;mso-position-vertical-relative:text" coordsize="1071,1" filled="f" strokecolor="#fffc00" strokeweight="6mm">
+            <v:stroke opacity="21845f" endcap="square"/>
+            <v:path shadowok="f" o:extrusionok="f" fillok="f" insetpenok="f"/>
+            <o:lock v:ext="edit" rotation="t" text="t"/>
+            <o:ink i="AHsdAmguARBYz1SK5pfFT48G+LrS4ZsiAxNIEET/+QNFrAJHAUbYBFcJAAAABQILZBkYMgqBx///&#10;D4DH//8PMwqBx///D4DH//8PCjArhHjpnz05+zavlYlpwRlLBWtcc8k9FyE1ZxnKQIIAAAAAAAAK&#10;ABEgUDev7pVn2wF=&#10;" annotation="t"/>
+          </v:rect>
+        </w:pict>
+      </w:r>
+      <w:r>
+        <w:rPr>
+          <w:noProof/>
+        </w:rPr>
+        <w:pict w14:anchorId="7FBEB752">
+          <v:rect id="Encre 24" o:spid="_x0000_s1032" style="position:absolute;left:0;text-align:left;margin-left:19.35pt;margin-top:166.75pt;width:66.55pt;height:17.5pt;z-index:251671552;visibility:visible;mso-wrap-style:square;mso-wrap-distance-left:9pt;mso-wrap-distance-top:0;mso-wrap-distance-right:9pt;mso-wrap-distance-bottom:0;mso-position-horizontal:absolute;mso-position-horizontal-relative:text;mso-position-vertical:absolute;mso-position-vertical-relative:text" coordorigin="1" coordsize="2048,17" filled="f" strokecolor="#fffc00" strokeweight="6mm">
+            <v:stroke opacity="21845f" endcap="square"/>
+            <v:path shadowok="f" o:extrusionok="f" fillok="f" insetpenok="f"/>
+            <o:lock v:ext="edit" rotation="t" text="t"/>
+            <o:ink i="AJMBHQOyAS4BEFjPVIrml8VPjwb4utLhmyIDE0gQRP/5A0WsAkcBRtgEVwkAAAAFAgtkGRgyCoHH&#10;//8PgMf//w8zCoHH//8PgMf//w8KR02Dj5Snw99/D73AuYYTKbiqqZmoqJjbdzmYvG46OWYnCozV&#10;4qV3E3ObzciC+L42StAAAANVDAAAAAAACgARIFBLE8iUZ9sB&#10;" annotation="t"/>
+          </v:rect>
+        </w:pict>
+      </w:r>
+      <w:r>
+        <w:rPr>
+          <w:noProof/>
+        </w:rPr>
+        <w:pict w14:anchorId="0947358E">
+          <v:rect id="Encre 22" o:spid="_x0000_s1031" style="position:absolute;left:0;text-align:left;margin-left:19.05pt;margin-top:129.75pt;width:73.7pt;height:18.4pt;z-index:251666432;visibility:visible;mso-wrap-style:square;mso-wrap-distance-left:9pt;mso-wrap-distance-top:0;mso-wrap-distance-right:9pt;mso-wrap-distance-bottom:0;mso-position-horizontal:absolute;mso-position-horizontal-relative:text;mso-position-vertical:absolute;mso-position-vertical-relative:text" coordorigin=",1" coordsize="2300,50" filled="f" strokecolor="#fffc00" strokeweight="6mm">
+            <v:stroke opacity="21845f" endcap="square"/>
+            <v:path shadowok="f" o:extrusionok="f" fillok="f" insetpenok="f"/>
+            <o:lock v:ext="edit" rotation="t" text="t"/>
+            <o:ink i="AI4BHQPEATIBEFjPVIrml8VPjwb4utLhmyIDE0gQRP/5A0WsAkcBRtgEVwkAAAAFAgtkGRgyCoHH&#10;//8PgMf//w8zCoHH//8PgMf//w8KQjqEeTIxr4EtOvNx1y5tMZVrhxxvG86zhJKsSUISvFhpCUk5&#10;SpHDjw1AgpQDIzV3JirdAAAAAAoAESBgrPK9lGfbAW==&#10;" annotation="t"/>
+          </v:rect>
+        </w:pict>
+      </w:r>
+      <w:r>
+        <w:rPr>
+          <w:noProof/>
+        </w:rPr>
+        <w:pict w14:anchorId="5E5DAFC2">
+          <v:rect id="Encre 21" o:spid="_x0000_s1030" style="position:absolute;left:0;text-align:left;margin-left:152.9pt;margin-top:116.65pt;width:29pt;height:17.15pt;z-index:251661312;visibility:visible;mso-wrap-style:square;mso-wrap-distance-left:9pt;mso-wrap-distance-top:0;mso-wrap-distance-right:9pt;mso-wrap-distance-bottom:0;mso-position-horizontal:absolute;mso-position-horizontal-relative:text;mso-position-vertical:absolute;mso-position-vertical-relative:text" coordorigin="1,1" coordsize="724,5" filled="f" strokecolor="#fffc00" strokeweight="6mm">
+            <v:stroke opacity="21845f" endcap="square"/>
+            <v:path shadowok="f" o:extrusionok="f" fillok="f" insetpenok="f"/>
+            <o:lock v:ext="edit" rotation="t" text="t"/>
+            <o:ink i="AGwdAk4uARBYz1SK5pfFT48G+LrS4ZsiAxNIEET/+QNFrAJHAUbYBFcJAAAABQILZBkYMgqBx///&#10;D4DH//8PMwqBx///D4DH//8PCiEUhIeTqXY8/B14VqxrGcYRgpQAAwAKABEggFEvvJRn2wF=&#10;" annotation="t"/>
+          </v:rect>
+        </w:pict>
+      </w:r>
+      <w:r>
+        <w:rPr>
+          <w:noProof/>
+        </w:rPr>
+        <w:pict w14:anchorId="033B7BCF">
+          <v:rect id="Encre 20" o:spid="_x0000_s1029" style="position:absolute;left:0;text-align:left;margin-left:377.4pt;margin-top:118.75pt;width:36.8pt;height:18.5pt;z-index:251656192;visibility:visible;mso-wrap-style:square;mso-wrap-distance-left:9pt;mso-wrap-distance-top:0;mso-wrap-distance-right:9pt;mso-wrap-distance-bottom:0;mso-position-horizontal:absolute;mso-position-horizontal-relative:text;mso-position-vertical:absolute;mso-position-vertical-relative:text" coordorigin="1,1" coordsize="997,18" filled="f" strokecolor="#fffc00" strokeweight="6mm">
+            <v:stroke opacity="21845f" endcap="square"/>
+            <v:path shadowok="f" o:extrusionok="f" fillok="f" insetpenok="f"/>
+            <o:lock v:ext="edit" rotation="t" text="t"/>
+            <o:ink i="AHcdAmIuARBYz1SK5pfFT48G+LrS4ZsiAxNIEET/+QNFrAJHAUbYBFcJAAAABQILZBkYMgqBx///&#10;D4DH//8PMwqBx///D4DH//8PCiwahYOOMFVgpMbocng57o5ZZ50BKjhAgvwR+CQAB5WeAAoAESBA&#10;tMy6lGfbAW==&#10;" annotation="t"/>
+          </v:rect>
+        </w:pict>
+      </w:r>
+      <w:r>
+        <w:rPr>
+          <w:noProof/>
+        </w:rPr>
+        <w:pict w14:anchorId="210BB6FF">
+          <v:rect id="Encre 19" o:spid="_x0000_s1028" style="position:absolute;left:0;text-align:left;margin-left:150.8pt;margin-top:79pt;width:22.95pt;height:16.85pt;z-index:251651072;visibility:visible;mso-wrap-style:square;mso-wrap-distance-left:9pt;mso-wrap-distance-top:0;mso-wrap-distance-right:9pt;mso-wrap-distance-bottom:0;mso-position-horizontal:absolute;mso-position-horizontal-relative:text;mso-position-vertical:absolute;mso-position-vertical-relative:text" coordsize="509,23" filled="f" strokecolor="#fffc00" strokeweight="6mm">
+            <v:stroke opacity="21845f" endcap="square"/>
+            <v:path shadowok="f" o:extrusionok="f" fillok="f" insetpenok="f"/>
+            <o:lock v:ext="edit" rotation="t" text="t"/>
+            <o:ink i="AHEdAj4wARBYz1SK5pfFT48G+LrS4ZsiAxNIEET/+QNFrAJHAUbYBFcJAAAABQILZBkYMgqBx///&#10;D4DH//8PMwqBx///D4DH//8PCiYWhHiZycUJ673hK6sMWHBlhECCABljfHn10AoAESDAbYa4lGfb&#10;AW==&#10;" annotation="t"/>
+          </v:rect>
+        </w:pict>
+      </w:r>
+      <w:r>
+        <w:rPr>
+          <w:noProof/>
+        </w:rPr>
+        <w:pict w14:anchorId="0E7D7F76">
+          <v:rect id="Encre 18" o:spid="_x0000_s1027" style="position:absolute;left:0;text-align:left;margin-left:18.1pt;margin-top:86.85pt;width:67.65pt;height:19.1pt;z-index:251645952;visibility:visible;mso-wrap-style:square;mso-wrap-distance-left:9pt;mso-wrap-distance-top:0;mso-wrap-distance-right:9pt;mso-wrap-distance-bottom:0;mso-position-horizontal:absolute;mso-position-horizontal-relative:text;mso-position-vertical:absolute;mso-position-vertical-relative:text" coordorigin="1,1" coordsize="2087,65" filled="f" strokecolor="#fffc00" strokeweight="6mm">
+            <v:stroke opacity="21845f" endcap="square"/>
+            <v:path shadowok="f" o:extrusionok="f" fillok="f" insetpenok="f"/>
+            <o:lock v:ext="edit" rotation="t" text="t"/>
+            <o:ink i="AJEBHQO0ATIBEFjPVIrml8VPjwb4utLhmyIDE0gQRP/5A0WsAkcBRtgEVwkAAAAFAgtkGRgyCoHH&#10;//8PgMf//w8zCoHH//8PgMf//w8KRTeFg4UQx6iabH04jM5jVwxyxywIZJqqIFs98sscMc8csqSS&#10;SKWOWmiNRgZggpQAAAMkWWUqxiqtAAoAESCwKm22lGfbAW==&#10;" annotation="t"/>
+          </v:rect>
+        </w:pict>
+      </w:r>
+      <w:r>
+        <w:rPr>
+          <w:noProof/>
+        </w:rPr>
+        <w:pict w14:anchorId="079A0107">
+          <v:rect id="Encre 17" o:spid="_x0000_s1026" style="position:absolute;left:0;text-align:left;margin-left:372.15pt;margin-top:83pt;width:41.75pt;height:18.4pt;z-index:251640832;visibility:visible;mso-wrap-style:square;mso-wrap-distance-left:9pt;mso-wrap-distance-top:0;mso-wrap-distance-right:9pt;mso-wrap-distance-bottom:0;mso-position-horizontal:absolute;mso-position-horizontal-relative:text;mso-position-vertical:absolute;mso-position-vertical-relative:text" coordorigin="1,1" coordsize="1170,22" filled="f" strokecolor="#fffc00" strokeweight="6mm">
+            <v:stroke opacity="21845f" endcap="square"/>
+            <v:path shadowok="f" o:extrusionok="f" fillok="f" insetpenok="f"/>
+            <o:lock v:ext="edit" rotation="t" text="t"/>
+            <o:ink i="AHsdAnAwARBYz1SK5pfFT48G+LrS4ZsiAxNIEET/+QNFrAJHAUbYBFcJAAAABQILZBkYMgqBx///&#10;D4DH//8PMwqBx///D4DH//8PCjAlg4+QPD8HTl33PCscV3G5XE3O7vNTMyCC/CH4RAAABqyUzZQK&#10;ABEgkPVftJRn2wF=&#10;" annotation="t"/>
+          </v:rect>
+        </w:pict>
       </w:r>
       <w:r>
         <w:rPr>
@@ -11154,7 +10645,7 @@
                     <pic:cNvPicPr/>
                   </pic:nvPicPr>
                   <pic:blipFill>
-                    <a:blip r:embed="rId46" cstate="print">
+                    <a:blip r:embed="rId30" cstate="print">
                       <a:extLst>
                         <a:ext uri="{28A0092B-C50C-407E-A947-70E740481C1C}">
                           <a14:useLocalDpi xmlns:a14="http://schemas.microsoft.com/office/drawing/2010/main" val="0"/>
@@ -11208,13 +10699,8 @@
         <w:fldChar w:fldCharType="end"/>
       </w:r>
       <w:r>
-        <w:t xml:space="preserve"> Extrait datasheet </w:t>
-      </w:r>
-      <w:proofErr w:type="spellStart"/>
-      <w:r>
-        <w:t>Hbridge</w:t>
-      </w:r>
-      <w:proofErr w:type="spellEnd"/>
+        <w:t xml:space="preserve"> Extrait datasheet Hbridge</w:t>
+      </w:r>
     </w:p>
     <w:p>
       <w:r>
@@ -11252,7 +10738,7 @@
                     <pic:cNvPicPr/>
                   </pic:nvPicPr>
                   <pic:blipFill>
-                    <a:blip r:embed="rId47" cstate="print">
+                    <a:blip r:embed="rId31" cstate="print">
                       <a:extLst>
                         <a:ext uri="{28A0092B-C50C-407E-A947-70E740481C1C}">
                           <a14:useLocalDpi xmlns:a14="http://schemas.microsoft.com/office/drawing/2010/main" val="0"/>
@@ -11377,79 +10863,51 @@
         <w:rPr>
           <w:lang w:val="fr-CH"/>
         </w:rPr>
-        <w:t xml:space="preserve">Pour conclure ce laboratoire, j'ai pu approfondir ma compréhension des concepts de PWM, de conversion A/D et de gestion des interruptions dans un microcontrôleur. Le travail pratique m'a permis de réaliser des réglages fins sur les </w:t>
-      </w:r>
-      <w:proofErr w:type="spellStart"/>
-      <w:r>
+        <w:t>Pour conclure ce laboratoire, j'ai pu approfondir ma compréhension des concepts de PWM, de conversion A/D et de gestion des interruptions dans un microcontrôleur. Le travail pratique m'a permis de réaliser des réglages fins sur les timers, et de constater que les périodes mesurées correspondaient parfaitement aux valeurs théoriques, ce qui m'a assuré que la mise en place des paramètres était correcte. La conversion des signaux analogiques en PWM, notamment pour le moteur à courant continu et le servomoteur, a été un exercice très intéressant, car il m'a permis de mieux saisir l'importance de l’échelle des valeurs et de l'ajustement du rapport cyclique.</w:t>
+      </w:r>
+    </w:p>
+    <w:p>
+      <w:pPr>
         <w:rPr>
           <w:lang w:val="fr-CH"/>
         </w:rPr>
-        <w:t>timers</w:t>
-      </w:r>
-      <w:proofErr w:type="spellEnd"/>
-      <w:r>
+      </w:pPr>
+    </w:p>
+    <w:p>
+      <w:pPr>
         <w:rPr>
           <w:lang w:val="fr-CH"/>
         </w:rPr>
-        <w:t>, et de constater que les périodes mesurées correspondaient parfaitement aux valeurs théoriques, ce qui m'a assuré que la mise en place des paramètres était correcte. La conversion des signaux analogiques en PWM, notamment pour le moteur à courant continu et le servomoteur, a été un exercice très intéressant, car il m'a permis de mieux saisir l'importance de l’échelle des valeurs et de l'ajustement du rapport cyclique.</w:t>
-      </w:r>
-    </w:p>
-    <w:p>
-      <w:pPr>
+      </w:pPr>
+      <w:r>
         <w:rPr>
           <w:lang w:val="fr-CH"/>
         </w:rPr>
-      </w:pPr>
-    </w:p>
-    <w:p>
-      <w:pPr>
+        <w:t>Le</w:t>
+      </w:r>
+      <w:r>
         <w:rPr>
           <w:lang w:val="fr-CH"/>
         </w:rPr>
-      </w:pPr>
+        <w:t xml:space="preserve"> point </w:t>
+      </w:r>
       <w:r>
         <w:rPr>
           <w:lang w:val="fr-CH"/>
         </w:rPr>
-        <w:t>Le</w:t>
+        <w:t xml:space="preserve">sur les priorités des interruptions ont également été un point </w:t>
       </w:r>
       <w:r>
         <w:rPr>
           <w:lang w:val="fr-CH"/>
         </w:rPr>
-        <w:t xml:space="preserve"> point </w:t>
+        <w:t>intéressant</w:t>
       </w:r>
       <w:r>
         <w:rPr>
           <w:lang w:val="fr-CH"/>
         </w:rPr>
-        <w:t xml:space="preserve">sur les priorités des interruptions ont également été un point </w:t>
-      </w:r>
-      <w:r>
-        <w:rPr>
-          <w:lang w:val="fr-CH"/>
-        </w:rPr>
-        <w:t>intéressant</w:t>
-      </w:r>
-      <w:r>
-        <w:rPr>
-          <w:lang w:val="fr-CH"/>
-        </w:rPr>
-        <w:t xml:space="preserve">, et j'ai pu observer l'impact des différents niveaux de priorité sur l'exécution des </w:t>
-      </w:r>
-      <w:proofErr w:type="spellStart"/>
-      <w:r>
-        <w:rPr>
-          <w:lang w:val="fr-CH"/>
-        </w:rPr>
-        <w:t>timers</w:t>
-      </w:r>
-      <w:proofErr w:type="spellEnd"/>
-      <w:r>
-        <w:rPr>
-          <w:lang w:val="fr-CH"/>
-        </w:rPr>
-        <w:t>. Les tests sur le signal PWM, tant en mode matériel qu'en mode logiciel, ont montré des résultats très proches de la théorie, ce qui m'a conforté dans l'idée que mes réglages étaient bien réalisés. Cependant, certains petits écarts, comme ceux observés lors des mesures avec l'oscilloscope, m'ont rappelé que l'équipement peut parfois introduire de petites erreurs.</w:t>
+        <w:t>, et j'ai pu observer l'impact des différents niveaux de priorité sur l'exécution des timers. Les tests sur le signal PWM, tant en mode matériel qu'en mode logiciel, ont montré des résultats très proches de la théorie, ce qui m'a conforté dans l'idée que mes réglages étaient bien réalisés. Cependant, certains petits écarts, comme ceux observés lors des mesures avec l'oscilloscope, m'ont rappelé que l'équipement peut parfois introduire de petites erreurs.</w:t>
       </w:r>
     </w:p>
     <w:p/>
@@ -11482,7 +10940,7 @@
                     <pic:cNvPicPr/>
                   </pic:nvPicPr>
                   <pic:blipFill>
-                    <a:blip r:embed="rId48">
+                    <a:blip r:embed="rId32">
                       <a:extLst>
                         <a:ext uri="{28A0092B-C50C-407E-A947-70E740481C1C}">
                           <a14:useLocalDpi xmlns:a14="http://schemas.microsoft.com/office/drawing/2010/main" val="0"/>
@@ -11903,13 +11361,8 @@
             <w:pPr>
               <w:jc w:val="center"/>
             </w:pPr>
-            <w:proofErr w:type="gramStart"/>
             <w:r>
-              <w:t>ES.SLO</w:t>
-            </w:r>
-            <w:proofErr w:type="gramEnd"/>
-            <w:r>
-              <w:t>2.00.00.24</w:t>
+              <w:t>ES.SLO2.00.00.24</w:t>
             </w:r>
           </w:p>
         </w:tc>
@@ -11938,11 +11391,9 @@
             <w:pPr>
               <w:jc w:val="center"/>
             </w:pPr>
-            <w:proofErr w:type="spellStart"/>
             <w:r>
               <w:t>Rohde&amp;Schwarz</w:t>
             </w:r>
-            <w:proofErr w:type="spellEnd"/>
           </w:p>
         </w:tc>
         <w:tc>
@@ -11985,13 +11436,8 @@
             <w:pPr>
               <w:jc w:val="center"/>
             </w:pPr>
-            <w:proofErr w:type="gramStart"/>
             <w:r>
-              <w:t>ES.SLO</w:t>
-            </w:r>
-            <w:proofErr w:type="gramEnd"/>
-            <w:r>
-              <w:t>2.05.01.12</w:t>
+              <w:t>ES.SLO2.05.01.12</w:t>
             </w:r>
           </w:p>
         </w:tc>
@@ -12021,13 +11467,8 @@
               <w:jc w:val="center"/>
             </w:pPr>
             <w:r>
-              <w:t xml:space="preserve">Ningbo FTZ </w:t>
+              <w:t>Ningbo FTZ Hopwell</w:t>
             </w:r>
-            <w:proofErr w:type="spellStart"/>
-            <w:r>
-              <w:t>Hopwell</w:t>
-            </w:r>
-            <w:proofErr w:type="spellEnd"/>
           </w:p>
         </w:tc>
         <w:tc>
@@ -12341,11 +11782,9 @@
             <w:pPr>
               <w:jc w:val="center"/>
             </w:pPr>
-            <w:proofErr w:type="spellStart"/>
             <w:r>
               <w:t>Kit-ES</w:t>
             </w:r>
-            <w:proofErr w:type="spellEnd"/>
           </w:p>
         </w:tc>
         <w:tc>
@@ -12357,13 +11796,8 @@
             <w:pPr>
               <w:jc w:val="center"/>
             </w:pPr>
-            <w:proofErr w:type="gramStart"/>
             <w:r>
-              <w:t>ES.SLO</w:t>
-            </w:r>
-            <w:proofErr w:type="gramEnd"/>
-            <w:r>
-              <w:t>2.</w:t>
+              <w:t>ES.SLO2.</w:t>
             </w:r>
             <w:r>
               <w:t>00.05.36</w:t>
@@ -12380,15 +11814,10 @@
       <w:bookmarkStart w:id="60" w:name="_Ref187875634"/>
       <w:bookmarkStart w:id="61" w:name="_Toc187878361"/>
       <w:r>
-        <w:t xml:space="preserve">Mesure </w:t>
-      </w:r>
-      <w:proofErr w:type="spellStart"/>
-      <w:r>
-        <w:t>Timers</w:t>
+        <w:t>Mesure Timers</w:t>
       </w:r>
       <w:bookmarkEnd w:id="60"/>
       <w:bookmarkEnd w:id="61"/>
-      <w:proofErr w:type="spellEnd"/>
     </w:p>
     <w:tbl>
       <w:tblPr>
@@ -12428,7 +11857,7 @@
                           </pic:cNvPicPr>
                         </pic:nvPicPr>
                         <pic:blipFill>
-                          <a:blip r:embed="rId49" cstate="print">
+                          <a:blip r:embed="rId33" cstate="print">
                             <a:extLst>
                               <a:ext uri="{28A0092B-C50C-407E-A947-70E740481C1C}">
                                 <a14:useLocalDpi xmlns:a14="http://schemas.microsoft.com/office/drawing/2010/main" val="0"/>
@@ -12500,7 +11929,7 @@
                           </pic:cNvPicPr>
                         </pic:nvPicPr>
                         <pic:blipFill>
-                          <a:blip r:embed="rId50" cstate="print">
+                          <a:blip r:embed="rId34" cstate="print">
                             <a:extLst>
                               <a:ext uri="{28A0092B-C50C-407E-A947-70E740481C1C}">
                                 <a14:useLocalDpi xmlns:a14="http://schemas.microsoft.com/office/drawing/2010/main" val="0"/>
@@ -12573,7 +12002,7 @@
                           </pic:cNvPicPr>
                         </pic:nvPicPr>
                         <pic:blipFill>
-                          <a:blip r:embed="rId51" cstate="print">
+                          <a:blip r:embed="rId35" cstate="print">
                             <a:extLst>
                               <a:ext uri="{28A0092B-C50C-407E-A947-70E740481C1C}">
                                 <a14:useLocalDpi xmlns:a14="http://schemas.microsoft.com/office/drawing/2010/main" val="0"/>
@@ -12645,7 +12074,7 @@
                           </pic:cNvPicPr>
                         </pic:nvPicPr>
                         <pic:blipFill>
-                          <a:blip r:embed="rId52" cstate="print">
+                          <a:blip r:embed="rId36" cstate="print">
                             <a:extLst>
                               <a:ext uri="{28A0092B-C50C-407E-A947-70E740481C1C}">
                                 <a14:useLocalDpi xmlns:a14="http://schemas.microsoft.com/office/drawing/2010/main" val="0"/>
@@ -12739,7 +12168,7 @@
                           <pic:cNvPicPr/>
                         </pic:nvPicPr>
                         <pic:blipFill>
-                          <a:blip r:embed="rId53">
+                          <a:blip r:embed="rId37">
                             <a:extLst>
                               <a:ext uri="{28A0092B-C50C-407E-A947-70E740481C1C}">
                                 <a14:useLocalDpi xmlns:a14="http://schemas.microsoft.com/office/drawing/2010/main" val="0"/>
@@ -12805,7 +12234,7 @@
                           <pic:cNvPicPr/>
                         </pic:nvPicPr>
                         <pic:blipFill>
-                          <a:blip r:embed="rId54">
+                          <a:blip r:embed="rId38">
                             <a:extLst>
                               <a:ext uri="{28A0092B-C50C-407E-A947-70E740481C1C}">
                                 <a14:useLocalDpi xmlns:a14="http://schemas.microsoft.com/office/drawing/2010/main" val="0"/>
@@ -12870,7 +12299,7 @@
                           <pic:cNvPicPr/>
                         </pic:nvPicPr>
                         <pic:blipFill>
-                          <a:blip r:embed="rId55">
+                          <a:blip r:embed="rId39">
                             <a:extLst>
                               <a:ext uri="{28A0092B-C50C-407E-A947-70E740481C1C}">
                                 <a14:useLocalDpi xmlns:a14="http://schemas.microsoft.com/office/drawing/2010/main" val="0"/>
@@ -12935,7 +12364,7 @@
                           <pic:cNvPicPr/>
                         </pic:nvPicPr>
                         <pic:blipFill>
-                          <a:blip r:embed="rId56">
+                          <a:blip r:embed="rId40">
                             <a:extLst>
                               <a:ext uri="{28A0092B-C50C-407E-A947-70E740481C1C}">
                                 <a14:useLocalDpi xmlns:a14="http://schemas.microsoft.com/office/drawing/2010/main" val="0"/>
@@ -12997,7 +12426,7 @@
                           <pic:cNvPicPr/>
                         </pic:nvPicPr>
                         <pic:blipFill>
-                          <a:blip r:embed="rId57">
+                          <a:blip r:embed="rId41">
                             <a:extLst>
                               <a:ext uri="{28A0092B-C50C-407E-A947-70E740481C1C}">
                                 <a14:useLocalDpi xmlns:a14="http://schemas.microsoft.com/office/drawing/2010/main" val="0"/>
@@ -13062,7 +12491,7 @@
                           <pic:cNvPicPr/>
                         </pic:nvPicPr>
                         <pic:blipFill>
-                          <a:blip r:embed="rId58">
+                          <a:blip r:embed="rId42">
                             <a:extLst>
                               <a:ext uri="{28A0092B-C50C-407E-A947-70E740481C1C}">
                                 <a14:useLocalDpi xmlns:a14="http://schemas.microsoft.com/office/drawing/2010/main" val="0"/>
@@ -13150,7 +12579,7 @@
                           <pic:cNvPicPr/>
                         </pic:nvPicPr>
                         <pic:blipFill>
-                          <a:blip r:embed="rId59" cstate="print">
+                          <a:blip r:embed="rId43" cstate="print">
                             <a:extLst>
                               <a:ext uri="{28A0092B-C50C-407E-A947-70E740481C1C}">
                                 <a14:useLocalDpi xmlns:a14="http://schemas.microsoft.com/office/drawing/2010/main" val="0"/>
@@ -13184,10 +12613,7 @@
           </w:tcPr>
           <w:p>
             <w:r>
-              <w:t>Je peux voir le taux du PWM et le temps à l’état haut</w:t>
-            </w:r>
-            <w:r>
-              <w:t>. Ainsi que la période. Plus la fréquence.</w:t>
+              <w:t>Je peux voir le taux du PWM et le temps à l’état haut. Ainsi que la période. Plus la fréquence.</w:t>
             </w:r>
           </w:p>
         </w:tc>
@@ -13219,7 +12645,7 @@
                           <pic:cNvPicPr/>
                         </pic:nvPicPr>
                         <pic:blipFill>
-                          <a:blip r:embed="rId59" cstate="print">
+                          <a:blip r:embed="rId43" cstate="print">
                             <a:extLst>
                               <a:ext uri="{28A0092B-C50C-407E-A947-70E740481C1C}">
                                 <a14:useLocalDpi xmlns:a14="http://schemas.microsoft.com/office/drawing/2010/main" val="0"/>
@@ -13284,7 +12710,7 @@
                           <pic:cNvPicPr/>
                         </pic:nvPicPr>
                         <pic:blipFill>
-                          <a:blip r:embed="rId60" cstate="print">
+                          <a:blip r:embed="rId44" cstate="print">
                             <a:extLst>
                               <a:ext uri="{28A0092B-C50C-407E-A947-70E740481C1C}">
                                 <a14:useLocalDpi xmlns:a14="http://schemas.microsoft.com/office/drawing/2010/main" val="0"/>
@@ -13349,7 +12775,7 @@
                           <pic:cNvPicPr/>
                         </pic:nvPicPr>
                         <pic:blipFill>
-                          <a:blip r:embed="rId61" cstate="print">
+                          <a:blip r:embed="rId45" cstate="print">
                             <a:extLst>
                               <a:ext uri="{28A0092B-C50C-407E-A947-70E740481C1C}">
                                 <a14:useLocalDpi xmlns:a14="http://schemas.microsoft.com/office/drawing/2010/main" val="0"/>
@@ -13415,7 +12841,7 @@
                           <pic:cNvPicPr/>
                         </pic:nvPicPr>
                         <pic:blipFill>
-                          <a:blip r:embed="rId62" cstate="print">
+                          <a:blip r:embed="rId46" cstate="print">
                             <a:extLst>
                               <a:ext uri="{28A0092B-C50C-407E-A947-70E740481C1C}">
                                 <a14:useLocalDpi xmlns:a14="http://schemas.microsoft.com/office/drawing/2010/main" val="0"/>
@@ -13480,7 +12906,7 @@
                           <pic:cNvPicPr/>
                         </pic:nvPicPr>
                         <pic:blipFill>
-                          <a:blip r:embed="rId63" cstate="print">
+                          <a:blip r:embed="rId47" cstate="print">
                             <a:extLst>
                               <a:ext uri="{28A0092B-C50C-407E-A947-70E740481C1C}">
                                 <a14:useLocalDpi xmlns:a14="http://schemas.microsoft.com/office/drawing/2010/main" val="0"/>
@@ -13568,7 +12994,7 @@
                           <pic:cNvPicPr/>
                         </pic:nvPicPr>
                         <pic:blipFill>
-                          <a:blip r:embed="rId64">
+                          <a:blip r:embed="rId48">
                             <a:extLst>
                               <a:ext uri="{28A0092B-C50C-407E-A947-70E740481C1C}">
                                 <a14:useLocalDpi xmlns:a14="http://schemas.microsoft.com/office/drawing/2010/main" val="0"/>
@@ -13634,7 +13060,7 @@
                           <pic:cNvPicPr/>
                         </pic:nvPicPr>
                         <pic:blipFill>
-                          <a:blip r:embed="rId65" cstate="print">
+                          <a:blip r:embed="rId49" cstate="print">
                             <a:extLst>
                               <a:ext uri="{28A0092B-C50C-407E-A947-70E740481C1C}">
                                 <a14:useLocalDpi xmlns:a14="http://schemas.microsoft.com/office/drawing/2010/main" val="0"/>
@@ -13723,7 +13149,7 @@
                           <pic:cNvPicPr/>
                         </pic:nvPicPr>
                         <pic:blipFill>
-                          <a:blip r:embed="rId66">
+                          <a:blip r:embed="rId50">
                             <a:extLst>
                               <a:ext uri="{28A0092B-C50C-407E-A947-70E740481C1C}">
                                 <a14:useLocalDpi xmlns:a14="http://schemas.microsoft.com/office/drawing/2010/main" val="0"/>
@@ -13757,15 +13183,7 @@
           </w:tcPr>
           <w:p>
             <w:r>
-              <w:t>Cas 90</w:t>
-            </w:r>
-            <w:proofErr w:type="gramStart"/>
-            <w:r>
-              <w:t>°:</w:t>
-            </w:r>
-            <w:proofErr w:type="gramEnd"/>
-            <w:r>
-              <w:t xml:space="preserve"> On peut voir la période du signal. Ainsi que la durée de l’état haut.</w:t>
+              <w:t>Cas 90°: On peut voir la période du signal. Ainsi que la durée de l’état haut.</w:t>
             </w:r>
           </w:p>
         </w:tc>
@@ -13796,7 +13214,7 @@
                           <pic:cNvPicPr/>
                         </pic:nvPicPr>
                         <pic:blipFill>
-                          <a:blip r:embed="rId67">
+                          <a:blip r:embed="rId51">
                             <a:extLst>
                               <a:ext uri="{28A0092B-C50C-407E-A947-70E740481C1C}">
                                 <a14:useLocalDpi xmlns:a14="http://schemas.microsoft.com/office/drawing/2010/main" val="0"/>
@@ -13830,10 +13248,7 @@
           </w:tcPr>
           <w:p>
             <w:r>
-              <w:t xml:space="preserve">Cas 0° : </w:t>
-            </w:r>
-            <w:r>
-              <w:t>On peut voir la période du signal. Ainsi que la durée de l’état haut.</w:t>
+              <w:t>Cas 0° : On peut voir la période du signal. Ainsi que la durée de l’état haut.</w:t>
             </w:r>
           </w:p>
         </w:tc>
@@ -13865,7 +13280,7 @@
                           <pic:cNvPicPr/>
                         </pic:nvPicPr>
                         <pic:blipFill>
-                          <a:blip r:embed="rId68">
+                          <a:blip r:embed="rId52">
                             <a:extLst>
                               <a:ext uri="{28A0092B-C50C-407E-A947-70E740481C1C}">
                                 <a14:useLocalDpi xmlns:a14="http://schemas.microsoft.com/office/drawing/2010/main" val="0"/>
@@ -13899,10 +13314,7 @@
           </w:tcPr>
           <w:p>
             <w:r>
-              <w:t xml:space="preserve">Cas -90° : </w:t>
-            </w:r>
-            <w:r>
-              <w:t>On peut voir la période du signal. Ainsi que la durée de l’état haut.</w:t>
+              <w:t>Cas -90° : On peut voir la période du signal. Ainsi que la durée de l’état haut.</w:t>
             </w:r>
           </w:p>
         </w:tc>
@@ -13944,7 +13356,7 @@
                     <pic:cNvPicPr/>
                   </pic:nvPicPr>
                   <pic:blipFill>
-                    <a:blip r:embed="rId69">
+                    <a:blip r:embed="rId53">
                       <a:extLst>
                         <a:ext uri="{28A0092B-C50C-407E-A947-70E740481C1C}">
                           <a14:useLocalDpi xmlns:a14="http://schemas.microsoft.com/office/drawing/2010/main" val="0"/>
@@ -14001,7 +13413,7 @@
 </file>
 
 <file path=word/endnotes.xml><?xml version="1.0" encoding="utf-8"?>
-<w:endnotes xmlns:wpc="http://schemas.microsoft.com/office/word/2010/wordprocessingCanvas" xmlns:cx="http://schemas.microsoft.com/office/drawing/2014/chartex" xmlns:cx1="http://schemas.microsoft.com/office/drawing/2015/9/8/chartex" xmlns:cx2="http://schemas.microsoft.com/office/drawing/2015/10/21/chartex" xmlns:cx3="http://schemas.microsoft.com/office/drawing/2016/5/9/chartex" xmlns:cx4="http://schemas.microsoft.com/office/drawing/2016/5/10/chartex" xmlns:cx5="http://schemas.microsoft.com/office/drawing/2016/5/11/chartex" xmlns:cx6="http://schemas.microsoft.com/office/drawing/2016/5/12/chartex" xmlns:cx7="http://schemas.microsoft.com/office/drawing/2016/5/13/chartex" xmlns:cx8="http://schemas.microsoft.com/office/drawing/2016/5/14/chartex" xmlns:mc="http://schemas.openxmlformats.org/markup-compatibility/2006" xmlns:aink="http://schemas.microsoft.com/office/drawing/2016/ink" xmlns:am3d="http://schemas.microsoft.com/office/drawing/2017/model3d" xmlns:o="urn:schemas-microsoft-com:office:office" xmlns:oel="http://schemas.microsoft.com/office/2019/extlst" xmlns:r="http://schemas.openxmlformats.org/officeDocument/2006/relationships" xmlns:m="http://schemas.openxmlformats.org/officeDocument/2006/math" xmlns:v="urn:schemas-microsoft-com:vml" xmlns:wp14="http://schemas.microsoft.com/office/word/2010/wordprocessingDrawing" xmlns:wp="http://schemas.openxmlformats.org/drawingml/2006/wordprocessingDrawing" xmlns:w10="urn:schemas-microsoft-com:office:word" xmlns:w="http://schemas.openxmlformats.org/wordprocessingml/2006/main" xmlns:w14="http://schemas.microsoft.com/office/word/2010/wordml" xmlns:w15="http://schemas.microsoft.com/office/word/2012/wordml" xmlns:w16cex="http://schemas.microsoft.com/office/word/2018/wordml/cex" xmlns:w16cid="http://schemas.microsoft.com/office/word/2016/wordml/cid" xmlns:w16="http://schemas.microsoft.com/office/word/2018/wordml" xmlns:w16du="http://schemas.microsoft.com/office/word/2023/wordml/word16du" xmlns:w16sdtdh="http://schemas.microsoft.com/office/word/2020/wordml/sdtdatahash" xmlns:w16sdtfl="http://schemas.microsoft.com/office/word/2024/wordml/sdtformatlock" xmlns:w16se="http://schemas.microsoft.com/office/word/2015/wordml/symex" xmlns:wpg="http://schemas.microsoft.com/office/word/2010/wordprocessingGroup" xmlns:wpi="http://schemas.microsoft.com/office/word/2010/wordprocessingInk" xmlns:wne="http://schemas.microsoft.com/office/word/2006/wordml" xmlns:wps="http://schemas.microsoft.com/office/word/2010/wordprocessingShape" mc:Ignorable="w14 w15 w16se w16cid w16 w16cex w16sdtdh w16sdtfl w16du wp14">
+<w:endnotes xmlns:wpc="http://schemas.microsoft.com/office/word/2010/wordprocessingCanvas" xmlns:cx="http://schemas.microsoft.com/office/drawing/2014/chartex" xmlns:cx1="http://schemas.microsoft.com/office/drawing/2015/9/8/chartex" xmlns:cx2="http://schemas.microsoft.com/office/drawing/2015/10/21/chartex" xmlns:cx3="http://schemas.microsoft.com/office/drawing/2016/5/9/chartex" xmlns:cx4="http://schemas.microsoft.com/office/drawing/2016/5/10/chartex" xmlns:cx5="http://schemas.microsoft.com/office/drawing/2016/5/11/chartex" xmlns:cx6="http://schemas.microsoft.com/office/drawing/2016/5/12/chartex" xmlns:cx7="http://schemas.microsoft.com/office/drawing/2016/5/13/chartex" xmlns:cx8="http://schemas.microsoft.com/office/drawing/2016/5/14/chartex" xmlns:mc="http://schemas.openxmlformats.org/markup-compatibility/2006" xmlns:aink="http://schemas.microsoft.com/office/drawing/2016/ink" xmlns:am3d="http://schemas.microsoft.com/office/drawing/2017/model3d" xmlns:o="urn:schemas-microsoft-com:office:office" xmlns:r="http://schemas.openxmlformats.org/officeDocument/2006/relationships" xmlns:m="http://schemas.openxmlformats.org/officeDocument/2006/math" xmlns:v="urn:schemas-microsoft-com:vml" xmlns:wp14="http://schemas.microsoft.com/office/word/2010/wordprocessingDrawing" xmlns:wp="http://schemas.openxmlformats.org/drawingml/2006/wordprocessingDrawing" xmlns:w10="urn:schemas-microsoft-com:office:word" xmlns:w="http://schemas.openxmlformats.org/wordprocessingml/2006/main" xmlns:w14="http://schemas.microsoft.com/office/word/2010/wordml" xmlns:w15="http://schemas.microsoft.com/office/word/2012/wordml" xmlns:w16cex="http://schemas.microsoft.com/office/word/2018/wordml/cex" xmlns:w16cid="http://schemas.microsoft.com/office/word/2016/wordml/cid" xmlns:w16="http://schemas.microsoft.com/office/word/2018/wordml" xmlns:w16se="http://schemas.microsoft.com/office/word/2015/wordml/symex" xmlns:wpg="http://schemas.microsoft.com/office/word/2010/wordprocessingGroup" xmlns:wpi="http://schemas.microsoft.com/office/word/2010/wordprocessingInk" xmlns:wne="http://schemas.microsoft.com/office/word/2006/wordml" xmlns:wps="http://schemas.microsoft.com/office/word/2010/wordprocessingShape" mc:Ignorable="w14 w15 w16se w16cid w16 w16cex wp14">
   <w:endnote w:type="separator" w:id="-1">
     <w:p>
       <w:r>
@@ -14020,7 +13432,7 @@
 </file>
 
 <file path=word/footer1.xml><?xml version="1.0" encoding="utf-8"?>
-<w:ftr xmlns:wpc="http://schemas.microsoft.com/office/word/2010/wordprocessingCanvas" xmlns:cx="http://schemas.microsoft.com/office/drawing/2014/chartex" xmlns:cx1="http://schemas.microsoft.com/office/drawing/2015/9/8/chartex" xmlns:cx2="http://schemas.microsoft.com/office/drawing/2015/10/21/chartex" xmlns:cx3="http://schemas.microsoft.com/office/drawing/2016/5/9/chartex" xmlns:cx4="http://schemas.microsoft.com/office/drawing/2016/5/10/chartex" xmlns:cx5="http://schemas.microsoft.com/office/drawing/2016/5/11/chartex" xmlns:cx6="http://schemas.microsoft.com/office/drawing/2016/5/12/chartex" xmlns:cx7="http://schemas.microsoft.com/office/drawing/2016/5/13/chartex" xmlns:cx8="http://schemas.microsoft.com/office/drawing/2016/5/14/chartex" xmlns:mc="http://schemas.openxmlformats.org/markup-compatibility/2006" xmlns:aink="http://schemas.microsoft.com/office/drawing/2016/ink" xmlns:am3d="http://schemas.microsoft.com/office/drawing/2017/model3d" xmlns:o="urn:schemas-microsoft-com:office:office" xmlns:oel="http://schemas.microsoft.com/office/2019/extlst" xmlns:r="http://schemas.openxmlformats.org/officeDocument/2006/relationships" xmlns:m="http://schemas.openxmlformats.org/officeDocument/2006/math" xmlns:v="urn:schemas-microsoft-com:vml" xmlns:wp14="http://schemas.microsoft.com/office/word/2010/wordprocessingDrawing" xmlns:wp="http://schemas.openxmlformats.org/drawingml/2006/wordprocessingDrawing" xmlns:w10="urn:schemas-microsoft-com:office:word" xmlns:w="http://schemas.openxmlformats.org/wordprocessingml/2006/main" xmlns:w14="http://schemas.microsoft.com/office/word/2010/wordml" xmlns:w15="http://schemas.microsoft.com/office/word/2012/wordml" xmlns:w16cex="http://schemas.microsoft.com/office/word/2018/wordml/cex" xmlns:w16cid="http://schemas.microsoft.com/office/word/2016/wordml/cid" xmlns:w16="http://schemas.microsoft.com/office/word/2018/wordml" xmlns:w16du="http://schemas.microsoft.com/office/word/2023/wordml/word16du" xmlns:w16sdtdh="http://schemas.microsoft.com/office/word/2020/wordml/sdtdatahash" xmlns:w16sdtfl="http://schemas.microsoft.com/office/word/2024/wordml/sdtformatlock" xmlns:w16se="http://schemas.microsoft.com/office/word/2015/wordml/symex" xmlns:wpg="http://schemas.microsoft.com/office/word/2010/wordprocessingGroup" xmlns:wpi="http://schemas.microsoft.com/office/word/2010/wordprocessingInk" xmlns:wne="http://schemas.microsoft.com/office/word/2006/wordml" xmlns:wps="http://schemas.microsoft.com/office/word/2010/wordprocessingShape" mc:Ignorable="w14 w15 w16se w16cid w16 w16cex w16sdtdh w16sdtfl w16du wp14">
+<w:ftr xmlns:wpc="http://schemas.microsoft.com/office/word/2010/wordprocessingCanvas" xmlns:cx="http://schemas.microsoft.com/office/drawing/2014/chartex" xmlns:cx1="http://schemas.microsoft.com/office/drawing/2015/9/8/chartex" xmlns:cx2="http://schemas.microsoft.com/office/drawing/2015/10/21/chartex" xmlns:cx3="http://schemas.microsoft.com/office/drawing/2016/5/9/chartex" xmlns:cx4="http://schemas.microsoft.com/office/drawing/2016/5/10/chartex" xmlns:cx5="http://schemas.microsoft.com/office/drawing/2016/5/11/chartex" xmlns:cx6="http://schemas.microsoft.com/office/drawing/2016/5/12/chartex" xmlns:cx7="http://schemas.microsoft.com/office/drawing/2016/5/13/chartex" xmlns:cx8="http://schemas.microsoft.com/office/drawing/2016/5/14/chartex" xmlns:mc="http://schemas.openxmlformats.org/markup-compatibility/2006" xmlns:aink="http://schemas.microsoft.com/office/drawing/2016/ink" xmlns:am3d="http://schemas.microsoft.com/office/drawing/2017/model3d" xmlns:o="urn:schemas-microsoft-com:office:office" xmlns:r="http://schemas.openxmlformats.org/officeDocument/2006/relationships" xmlns:m="http://schemas.openxmlformats.org/officeDocument/2006/math" xmlns:v="urn:schemas-microsoft-com:vml" xmlns:wp14="http://schemas.microsoft.com/office/word/2010/wordprocessingDrawing" xmlns:wp="http://schemas.openxmlformats.org/drawingml/2006/wordprocessingDrawing" xmlns:w10="urn:schemas-microsoft-com:office:word" xmlns:w="http://schemas.openxmlformats.org/wordprocessingml/2006/main" xmlns:w14="http://schemas.microsoft.com/office/word/2010/wordml" xmlns:w15="http://schemas.microsoft.com/office/word/2012/wordml" xmlns:w16cex="http://schemas.microsoft.com/office/word/2018/wordml/cex" xmlns:w16cid="http://schemas.microsoft.com/office/word/2016/wordml/cid" xmlns:w16="http://schemas.microsoft.com/office/word/2018/wordml" xmlns:w16se="http://schemas.microsoft.com/office/word/2015/wordml/symex" xmlns:wpg="http://schemas.microsoft.com/office/word/2010/wordprocessingGroup" xmlns:wpi="http://schemas.microsoft.com/office/word/2010/wordprocessingInk" xmlns:wne="http://schemas.microsoft.com/office/word/2006/wordml" xmlns:wps="http://schemas.microsoft.com/office/word/2010/wordprocessingShape" mc:Ignorable="w14 w15 w16se w16cid w16 w16cex wp14">
   <w:tbl>
     <w:tblPr>
       <w:tblStyle w:val="Grilledutableau"/>
@@ -14172,7 +13584,7 @@
 </file>
 
 <file path=word/footnotes.xml><?xml version="1.0" encoding="utf-8"?>
-<w:footnotes xmlns:wpc="http://schemas.microsoft.com/office/word/2010/wordprocessingCanvas" xmlns:cx="http://schemas.microsoft.com/office/drawing/2014/chartex" xmlns:cx1="http://schemas.microsoft.com/office/drawing/2015/9/8/chartex" xmlns:cx2="http://schemas.microsoft.com/office/drawing/2015/10/21/chartex" xmlns:cx3="http://schemas.microsoft.com/office/drawing/2016/5/9/chartex" xmlns:cx4="http://schemas.microsoft.com/office/drawing/2016/5/10/chartex" xmlns:cx5="http://schemas.microsoft.com/office/drawing/2016/5/11/chartex" xmlns:cx6="http://schemas.microsoft.com/office/drawing/2016/5/12/chartex" xmlns:cx7="http://schemas.microsoft.com/office/drawing/2016/5/13/chartex" xmlns:cx8="http://schemas.microsoft.com/office/drawing/2016/5/14/chartex" xmlns:mc="http://schemas.openxmlformats.org/markup-compatibility/2006" xmlns:aink="http://schemas.microsoft.com/office/drawing/2016/ink" xmlns:am3d="http://schemas.microsoft.com/office/drawing/2017/model3d" xmlns:o="urn:schemas-microsoft-com:office:office" xmlns:oel="http://schemas.microsoft.com/office/2019/extlst" xmlns:r="http://schemas.openxmlformats.org/officeDocument/2006/relationships" xmlns:m="http://schemas.openxmlformats.org/officeDocument/2006/math" xmlns:v="urn:schemas-microsoft-com:vml" xmlns:wp14="http://schemas.microsoft.com/office/word/2010/wordprocessingDrawing" xmlns:wp="http://schemas.openxmlformats.org/drawingml/2006/wordprocessingDrawing" xmlns:w10="urn:schemas-microsoft-com:office:word" xmlns:w="http://schemas.openxmlformats.org/wordprocessingml/2006/main" xmlns:w14="http://schemas.microsoft.com/office/word/2010/wordml" xmlns:w15="http://schemas.microsoft.com/office/word/2012/wordml" xmlns:w16cex="http://schemas.microsoft.com/office/word/2018/wordml/cex" xmlns:w16cid="http://schemas.microsoft.com/office/word/2016/wordml/cid" xmlns:w16="http://schemas.microsoft.com/office/word/2018/wordml" xmlns:w16du="http://schemas.microsoft.com/office/word/2023/wordml/word16du" xmlns:w16sdtdh="http://schemas.microsoft.com/office/word/2020/wordml/sdtdatahash" xmlns:w16sdtfl="http://schemas.microsoft.com/office/word/2024/wordml/sdtformatlock" xmlns:w16se="http://schemas.microsoft.com/office/word/2015/wordml/symex" xmlns:wpg="http://schemas.microsoft.com/office/word/2010/wordprocessingGroup" xmlns:wpi="http://schemas.microsoft.com/office/word/2010/wordprocessingInk" xmlns:wne="http://schemas.microsoft.com/office/word/2006/wordml" xmlns:wps="http://schemas.microsoft.com/office/word/2010/wordprocessingShape" mc:Ignorable="w14 w15 w16se w16cid w16 w16cex w16sdtdh w16sdtfl w16du wp14">
+<w:footnotes xmlns:wpc="http://schemas.microsoft.com/office/word/2010/wordprocessingCanvas" xmlns:cx="http://schemas.microsoft.com/office/drawing/2014/chartex" xmlns:cx1="http://schemas.microsoft.com/office/drawing/2015/9/8/chartex" xmlns:cx2="http://schemas.microsoft.com/office/drawing/2015/10/21/chartex" xmlns:cx3="http://schemas.microsoft.com/office/drawing/2016/5/9/chartex" xmlns:cx4="http://schemas.microsoft.com/office/drawing/2016/5/10/chartex" xmlns:cx5="http://schemas.microsoft.com/office/drawing/2016/5/11/chartex" xmlns:cx6="http://schemas.microsoft.com/office/drawing/2016/5/12/chartex" xmlns:cx7="http://schemas.microsoft.com/office/drawing/2016/5/13/chartex" xmlns:cx8="http://schemas.microsoft.com/office/drawing/2016/5/14/chartex" xmlns:mc="http://schemas.openxmlformats.org/markup-compatibility/2006" xmlns:aink="http://schemas.microsoft.com/office/drawing/2016/ink" xmlns:am3d="http://schemas.microsoft.com/office/drawing/2017/model3d" xmlns:o="urn:schemas-microsoft-com:office:office" xmlns:r="http://schemas.openxmlformats.org/officeDocument/2006/relationships" xmlns:m="http://schemas.openxmlformats.org/officeDocument/2006/math" xmlns:v="urn:schemas-microsoft-com:vml" xmlns:wp14="http://schemas.microsoft.com/office/word/2010/wordprocessingDrawing" xmlns:wp="http://schemas.openxmlformats.org/drawingml/2006/wordprocessingDrawing" xmlns:w10="urn:schemas-microsoft-com:office:word" xmlns:w="http://schemas.openxmlformats.org/wordprocessingml/2006/main" xmlns:w14="http://schemas.microsoft.com/office/word/2010/wordml" xmlns:w15="http://schemas.microsoft.com/office/word/2012/wordml" xmlns:w16cex="http://schemas.microsoft.com/office/word/2018/wordml/cex" xmlns:w16cid="http://schemas.microsoft.com/office/word/2016/wordml/cid" xmlns:w16="http://schemas.microsoft.com/office/word/2018/wordml" xmlns:w16se="http://schemas.microsoft.com/office/word/2015/wordml/symex" xmlns:wpg="http://schemas.microsoft.com/office/word/2010/wordprocessingGroup" xmlns:wpi="http://schemas.microsoft.com/office/word/2010/wordprocessingInk" xmlns:wne="http://schemas.microsoft.com/office/word/2006/wordml" xmlns:wps="http://schemas.microsoft.com/office/word/2010/wordprocessingShape" mc:Ignorable="w14 w15 w16se w16cid w16 w16cex wp14">
   <w:footnote w:type="separator" w:id="-1">
     <w:p>
       <w:r>
@@ -14191,7 +13603,7 @@
 </file>
 
 <file path=word/header1.xml><?xml version="1.0" encoding="utf-8"?>
-<w:hdr xmlns:wpc="http://schemas.microsoft.com/office/word/2010/wordprocessingCanvas" xmlns:cx="http://schemas.microsoft.com/office/drawing/2014/chartex" xmlns:cx1="http://schemas.microsoft.com/office/drawing/2015/9/8/chartex" xmlns:cx2="http://schemas.microsoft.com/office/drawing/2015/10/21/chartex" xmlns:cx3="http://schemas.microsoft.com/office/drawing/2016/5/9/chartex" xmlns:cx4="http://schemas.microsoft.com/office/drawing/2016/5/10/chartex" xmlns:cx5="http://schemas.microsoft.com/office/drawing/2016/5/11/chartex" xmlns:cx6="http://schemas.microsoft.com/office/drawing/2016/5/12/chartex" xmlns:cx7="http://schemas.microsoft.com/office/drawing/2016/5/13/chartex" xmlns:cx8="http://schemas.microsoft.com/office/drawing/2016/5/14/chartex" xmlns:mc="http://schemas.openxmlformats.org/markup-compatibility/2006" xmlns:aink="http://schemas.microsoft.com/office/drawing/2016/ink" xmlns:am3d="http://schemas.microsoft.com/office/drawing/2017/model3d" xmlns:o="urn:schemas-microsoft-com:office:office" xmlns:oel="http://schemas.microsoft.com/office/2019/extlst" xmlns:r="http://schemas.openxmlformats.org/officeDocument/2006/relationships" xmlns:m="http://schemas.openxmlformats.org/officeDocument/2006/math" xmlns:v="urn:schemas-microsoft-com:vml" xmlns:wp14="http://schemas.microsoft.com/office/word/2010/wordprocessingDrawing" xmlns:wp="http://schemas.openxmlformats.org/drawingml/2006/wordprocessingDrawing" xmlns:w10="urn:schemas-microsoft-com:office:word" xmlns:w="http://schemas.openxmlformats.org/wordprocessingml/2006/main" xmlns:w14="http://schemas.microsoft.com/office/word/2010/wordml" xmlns:w15="http://schemas.microsoft.com/office/word/2012/wordml" xmlns:w16cex="http://schemas.microsoft.com/office/word/2018/wordml/cex" xmlns:w16cid="http://schemas.microsoft.com/office/word/2016/wordml/cid" xmlns:w16="http://schemas.microsoft.com/office/word/2018/wordml" xmlns:w16du="http://schemas.microsoft.com/office/word/2023/wordml/word16du" xmlns:w16sdtdh="http://schemas.microsoft.com/office/word/2020/wordml/sdtdatahash" xmlns:w16sdtfl="http://schemas.microsoft.com/office/word/2024/wordml/sdtformatlock" xmlns:w16se="http://schemas.microsoft.com/office/word/2015/wordml/symex" xmlns:wpg="http://schemas.microsoft.com/office/word/2010/wordprocessingGroup" xmlns:wpi="http://schemas.microsoft.com/office/word/2010/wordprocessingInk" xmlns:wne="http://schemas.microsoft.com/office/word/2006/wordml" xmlns:wps="http://schemas.microsoft.com/office/word/2010/wordprocessingShape" mc:Ignorable="w14 w15 w16se w16cid w16 w16cex w16sdtdh w16sdtfl w16du wp14">
+<w:hdr xmlns:wpc="http://schemas.microsoft.com/office/word/2010/wordprocessingCanvas" xmlns:cx="http://schemas.microsoft.com/office/drawing/2014/chartex" xmlns:cx1="http://schemas.microsoft.com/office/drawing/2015/9/8/chartex" xmlns:cx2="http://schemas.microsoft.com/office/drawing/2015/10/21/chartex" xmlns:cx3="http://schemas.microsoft.com/office/drawing/2016/5/9/chartex" xmlns:cx4="http://schemas.microsoft.com/office/drawing/2016/5/10/chartex" xmlns:cx5="http://schemas.microsoft.com/office/drawing/2016/5/11/chartex" xmlns:cx6="http://schemas.microsoft.com/office/drawing/2016/5/12/chartex" xmlns:cx7="http://schemas.microsoft.com/office/drawing/2016/5/13/chartex" xmlns:cx8="http://schemas.microsoft.com/office/drawing/2016/5/14/chartex" xmlns:mc="http://schemas.openxmlformats.org/markup-compatibility/2006" xmlns:aink="http://schemas.microsoft.com/office/drawing/2016/ink" xmlns:am3d="http://schemas.microsoft.com/office/drawing/2017/model3d" xmlns:o="urn:schemas-microsoft-com:office:office" xmlns:r="http://schemas.openxmlformats.org/officeDocument/2006/relationships" xmlns:m="http://schemas.openxmlformats.org/officeDocument/2006/math" xmlns:v="urn:schemas-microsoft-com:vml" xmlns:wp14="http://schemas.microsoft.com/office/word/2010/wordprocessingDrawing" xmlns:wp="http://schemas.openxmlformats.org/drawingml/2006/wordprocessingDrawing" xmlns:w10="urn:schemas-microsoft-com:office:word" xmlns:w="http://schemas.openxmlformats.org/wordprocessingml/2006/main" xmlns:w14="http://schemas.microsoft.com/office/word/2010/wordml" xmlns:w15="http://schemas.microsoft.com/office/word/2012/wordml" xmlns:w16cex="http://schemas.microsoft.com/office/word/2018/wordml/cex" xmlns:w16cid="http://schemas.microsoft.com/office/word/2016/wordml/cid" xmlns:w16="http://schemas.microsoft.com/office/word/2018/wordml" xmlns:w16se="http://schemas.microsoft.com/office/word/2015/wordml/symex" xmlns:wpg="http://schemas.microsoft.com/office/word/2010/wordprocessingGroup" xmlns:wpi="http://schemas.microsoft.com/office/word/2010/wordprocessingInk" xmlns:wne="http://schemas.microsoft.com/office/word/2006/wordml" xmlns:wps="http://schemas.microsoft.com/office/word/2010/wordprocessingShape" mc:Ignorable="w14 w15 w16se w16cid w16 w16cex wp14">
   <w:tbl>
     <w:tblPr>
       <w:tblStyle w:val="Grilledutableau"/>
@@ -14228,14 +13640,7 @@
               <w:rFonts w:ascii="ETML" w:hAnsi="ETML"/>
               <w:sz w:val="32"/>
             </w:rPr>
-            <w:t>ETML</w:t>
-          </w:r>
-          <w:r>
-            <w:rPr>
-              <w:rFonts w:ascii="ETML" w:hAnsi="ETML"/>
-              <w:sz w:val="32"/>
-            </w:rPr>
-            <w:t>-es</w:t>
+            <w:t>ETML-es</w:t>
           </w:r>
         </w:p>
       </w:tc>
@@ -14256,14 +13661,7 @@
               <w:rFonts w:ascii="Helvetica" w:hAnsi="Helvetica"/>
               <w:sz w:val="28"/>
             </w:rPr>
-            <w:t xml:space="preserve">                    </w:t>
-          </w:r>
-          <w:r>
-            <w:rPr>
-              <w:rFonts w:ascii="Helvetica" w:hAnsi="Helvetica"/>
-              <w:sz w:val="28"/>
-            </w:rPr>
-            <w:t>TP1 PWM A/D</w:t>
+            <w:t xml:space="preserve">                    TP1 PWM A/D</w:t>
           </w:r>
         </w:p>
       </w:tc>
@@ -14345,7 +13743,7 @@
 </file>
 
 <file path=word/numbering.xml><?xml version="1.0" encoding="utf-8"?>
-<w:numbering xmlns:wpc="http://schemas.microsoft.com/office/word/2010/wordprocessingCanvas" xmlns:cx="http://schemas.microsoft.com/office/drawing/2014/chartex" xmlns:cx1="http://schemas.microsoft.com/office/drawing/2015/9/8/chartex" xmlns:cx2="http://schemas.microsoft.com/office/drawing/2015/10/21/chartex" xmlns:cx3="http://schemas.microsoft.com/office/drawing/2016/5/9/chartex" xmlns:cx4="http://schemas.microsoft.com/office/drawing/2016/5/10/chartex" xmlns:cx5="http://schemas.microsoft.com/office/drawing/2016/5/11/chartex" xmlns:cx6="http://schemas.microsoft.com/office/drawing/2016/5/12/chartex" xmlns:cx7="http://schemas.microsoft.com/office/drawing/2016/5/13/chartex" xmlns:cx8="http://schemas.microsoft.com/office/drawing/2016/5/14/chartex" xmlns:mc="http://schemas.openxmlformats.org/markup-compatibility/2006" xmlns:aink="http://schemas.microsoft.com/office/drawing/2016/ink" xmlns:am3d="http://schemas.microsoft.com/office/drawing/2017/model3d" xmlns:o="urn:schemas-microsoft-com:office:office" xmlns:oel="http://schemas.microsoft.com/office/2019/extlst" xmlns:r="http://schemas.openxmlformats.org/officeDocument/2006/relationships" xmlns:m="http://schemas.openxmlformats.org/officeDocument/2006/math" xmlns:v="urn:schemas-microsoft-com:vml" xmlns:wp14="http://schemas.microsoft.com/office/word/2010/wordprocessingDrawing" xmlns:wp="http://schemas.openxmlformats.org/drawingml/2006/wordprocessingDrawing" xmlns:w10="urn:schemas-microsoft-com:office:word" xmlns:w="http://schemas.openxmlformats.org/wordprocessingml/2006/main" xmlns:w14="http://schemas.microsoft.com/office/word/2010/wordml" xmlns:w15="http://schemas.microsoft.com/office/word/2012/wordml" xmlns:w16cex="http://schemas.microsoft.com/office/word/2018/wordml/cex" xmlns:w16cid="http://schemas.microsoft.com/office/word/2016/wordml/cid" xmlns:w16="http://schemas.microsoft.com/office/word/2018/wordml" xmlns:w16du="http://schemas.microsoft.com/office/word/2023/wordml/word16du" xmlns:w16sdtdh="http://schemas.microsoft.com/office/word/2020/wordml/sdtdatahash" xmlns:w16sdtfl="http://schemas.microsoft.com/office/word/2024/wordml/sdtformatlock" xmlns:w16se="http://schemas.microsoft.com/office/word/2015/wordml/symex" xmlns:wpg="http://schemas.microsoft.com/office/word/2010/wordprocessingGroup" xmlns:wpi="http://schemas.microsoft.com/office/word/2010/wordprocessingInk" xmlns:wne="http://schemas.microsoft.com/office/word/2006/wordml" xmlns:wps="http://schemas.microsoft.com/office/word/2010/wordprocessingShape" mc:Ignorable="w14 w15 w16se w16cid w16 w16cex w16sdtdh w16sdtfl w16du wp14">
+<w:numbering xmlns:wpc="http://schemas.microsoft.com/office/word/2010/wordprocessingCanvas" xmlns:cx="http://schemas.microsoft.com/office/drawing/2014/chartex" xmlns:cx1="http://schemas.microsoft.com/office/drawing/2015/9/8/chartex" xmlns:cx2="http://schemas.microsoft.com/office/drawing/2015/10/21/chartex" xmlns:cx3="http://schemas.microsoft.com/office/drawing/2016/5/9/chartex" xmlns:cx4="http://schemas.microsoft.com/office/drawing/2016/5/10/chartex" xmlns:cx5="http://schemas.microsoft.com/office/drawing/2016/5/11/chartex" xmlns:cx6="http://schemas.microsoft.com/office/drawing/2016/5/12/chartex" xmlns:cx7="http://schemas.microsoft.com/office/drawing/2016/5/13/chartex" xmlns:cx8="http://schemas.microsoft.com/office/drawing/2016/5/14/chartex" xmlns:mc="http://schemas.openxmlformats.org/markup-compatibility/2006" xmlns:aink="http://schemas.microsoft.com/office/drawing/2016/ink" xmlns:am3d="http://schemas.microsoft.com/office/drawing/2017/model3d" xmlns:o="urn:schemas-microsoft-com:office:office" xmlns:r="http://schemas.openxmlformats.org/officeDocument/2006/relationships" xmlns:m="http://schemas.openxmlformats.org/officeDocument/2006/math" xmlns:v="urn:schemas-microsoft-com:vml" xmlns:wp14="http://schemas.microsoft.com/office/word/2010/wordprocessingDrawing" xmlns:wp="http://schemas.openxmlformats.org/drawingml/2006/wordprocessingDrawing" xmlns:w10="urn:schemas-microsoft-com:office:word" xmlns:w="http://schemas.openxmlformats.org/wordprocessingml/2006/main" xmlns:w14="http://schemas.microsoft.com/office/word/2010/wordml" xmlns:w15="http://schemas.microsoft.com/office/word/2012/wordml" xmlns:w16cex="http://schemas.microsoft.com/office/word/2018/wordml/cex" xmlns:w16cid="http://schemas.microsoft.com/office/word/2016/wordml/cid" xmlns:w16="http://schemas.microsoft.com/office/word/2018/wordml" xmlns:w16se="http://schemas.microsoft.com/office/word/2015/wordml/symex" xmlns:wpg="http://schemas.microsoft.com/office/word/2010/wordprocessingGroup" xmlns:wpi="http://schemas.microsoft.com/office/word/2010/wordprocessingInk" xmlns:wne="http://schemas.microsoft.com/office/word/2006/wordml" xmlns:wps="http://schemas.microsoft.com/office/word/2010/wordprocessingShape" mc:Ignorable="w14 w15 w16se w16cid w16 w16cex wp14">
   <w:abstractNum w:abstractNumId="0" w15:restartNumberingAfterBreak="0">
     <w:nsid w:val="02EA05DB"/>
     <w:multiLevelType w:val="multilevel"/>
@@ -18756,143 +18154,143 @@
       </w:pPr>
     </w:lvl>
   </w:abstractNum>
-  <w:num w:numId="1" w16cid:durableId="1421486079">
+  <w:num w:numId="1">
     <w:abstractNumId w:val="30"/>
   </w:num>
-  <w:num w:numId="2" w16cid:durableId="650641813">
+  <w:num w:numId="2">
     <w:abstractNumId w:val="38"/>
   </w:num>
-  <w:num w:numId="3" w16cid:durableId="1597009581">
+  <w:num w:numId="3">
     <w:abstractNumId w:val="3"/>
   </w:num>
-  <w:num w:numId="4" w16cid:durableId="671762113">
+  <w:num w:numId="4">
     <w:abstractNumId w:val="37"/>
   </w:num>
-  <w:num w:numId="5" w16cid:durableId="750855664">
+  <w:num w:numId="5">
     <w:abstractNumId w:val="27"/>
   </w:num>
-  <w:num w:numId="6" w16cid:durableId="1942954289">
+  <w:num w:numId="6">
     <w:abstractNumId w:val="22"/>
   </w:num>
-  <w:num w:numId="7" w16cid:durableId="524708875">
+  <w:num w:numId="7">
     <w:abstractNumId w:val="28"/>
   </w:num>
-  <w:num w:numId="8" w16cid:durableId="1717659242">
+  <w:num w:numId="8">
     <w:abstractNumId w:val="43"/>
   </w:num>
-  <w:num w:numId="9" w16cid:durableId="1126967506">
+  <w:num w:numId="9">
     <w:abstractNumId w:val="24"/>
   </w:num>
-  <w:num w:numId="10" w16cid:durableId="1373647417">
+  <w:num w:numId="10">
     <w:abstractNumId w:val="8"/>
   </w:num>
-  <w:num w:numId="11" w16cid:durableId="2006742570">
+  <w:num w:numId="11">
     <w:abstractNumId w:val="31"/>
   </w:num>
-  <w:num w:numId="12" w16cid:durableId="1180580558">
+  <w:num w:numId="12">
     <w:abstractNumId w:val="40"/>
   </w:num>
-  <w:num w:numId="13" w16cid:durableId="1045522844">
+  <w:num w:numId="13">
     <w:abstractNumId w:val="25"/>
   </w:num>
-  <w:num w:numId="14" w16cid:durableId="861747382">
+  <w:num w:numId="14">
     <w:abstractNumId w:val="17"/>
   </w:num>
-  <w:num w:numId="15" w16cid:durableId="111478295">
+  <w:num w:numId="15">
     <w:abstractNumId w:val="39"/>
   </w:num>
-  <w:num w:numId="16" w16cid:durableId="1677220591">
+  <w:num w:numId="16">
     <w:abstractNumId w:val="19"/>
   </w:num>
-  <w:num w:numId="17" w16cid:durableId="839589942">
+  <w:num w:numId="17">
     <w:abstractNumId w:val="14"/>
   </w:num>
-  <w:num w:numId="18" w16cid:durableId="519701140">
+  <w:num w:numId="18">
     <w:abstractNumId w:val="9"/>
   </w:num>
-  <w:num w:numId="19" w16cid:durableId="2044211934">
+  <w:num w:numId="19">
     <w:abstractNumId w:val="11"/>
   </w:num>
-  <w:num w:numId="20" w16cid:durableId="634994441">
+  <w:num w:numId="20">
     <w:abstractNumId w:val="16"/>
   </w:num>
-  <w:num w:numId="21" w16cid:durableId="46997339">
+  <w:num w:numId="21">
     <w:abstractNumId w:val="23"/>
   </w:num>
-  <w:num w:numId="22" w16cid:durableId="397440655">
+  <w:num w:numId="22">
     <w:abstractNumId w:val="29"/>
   </w:num>
-  <w:num w:numId="23" w16cid:durableId="12153382">
+  <w:num w:numId="23">
     <w:abstractNumId w:val="15"/>
   </w:num>
-  <w:num w:numId="24" w16cid:durableId="796483661">
+  <w:num w:numId="24">
     <w:abstractNumId w:val="4"/>
   </w:num>
-  <w:num w:numId="25" w16cid:durableId="223488932">
+  <w:num w:numId="25">
     <w:abstractNumId w:val="12"/>
   </w:num>
-  <w:num w:numId="26" w16cid:durableId="231043715">
+  <w:num w:numId="26">
     <w:abstractNumId w:val="7"/>
   </w:num>
-  <w:num w:numId="27" w16cid:durableId="413089867">
+  <w:num w:numId="27">
     <w:abstractNumId w:val="26"/>
   </w:num>
-  <w:num w:numId="28" w16cid:durableId="1262489127">
+  <w:num w:numId="28">
     <w:abstractNumId w:val="41"/>
   </w:num>
-  <w:num w:numId="29" w16cid:durableId="350188180">
+  <w:num w:numId="29">
     <w:abstractNumId w:val="5"/>
   </w:num>
-  <w:num w:numId="30" w16cid:durableId="365327278">
+  <w:num w:numId="30">
     <w:abstractNumId w:val="13"/>
   </w:num>
-  <w:num w:numId="31" w16cid:durableId="1609465353">
+  <w:num w:numId="31">
     <w:abstractNumId w:val="0"/>
   </w:num>
-  <w:num w:numId="32" w16cid:durableId="944193739">
+  <w:num w:numId="32">
     <w:abstractNumId w:val="42"/>
   </w:num>
-  <w:num w:numId="33" w16cid:durableId="834489901">
+  <w:num w:numId="33">
     <w:abstractNumId w:val="33"/>
   </w:num>
-  <w:num w:numId="34" w16cid:durableId="532308489">
+  <w:num w:numId="34">
     <w:abstractNumId w:val="2"/>
   </w:num>
-  <w:num w:numId="35" w16cid:durableId="494952639">
+  <w:num w:numId="35">
     <w:abstractNumId w:val="10"/>
   </w:num>
-  <w:num w:numId="36" w16cid:durableId="214968694">
+  <w:num w:numId="36">
     <w:abstractNumId w:val="21"/>
   </w:num>
-  <w:num w:numId="37" w16cid:durableId="1337806738">
+  <w:num w:numId="37">
     <w:abstractNumId w:val="6"/>
   </w:num>
-  <w:num w:numId="38" w16cid:durableId="1660311028">
+  <w:num w:numId="38">
     <w:abstractNumId w:val="32"/>
   </w:num>
-  <w:num w:numId="39" w16cid:durableId="136071987">
+  <w:num w:numId="39">
     <w:abstractNumId w:val="18"/>
   </w:num>
-  <w:num w:numId="40" w16cid:durableId="1911691568">
+  <w:num w:numId="40">
     <w:abstractNumId w:val="36"/>
   </w:num>
-  <w:num w:numId="41" w16cid:durableId="2062433957">
+  <w:num w:numId="41">
     <w:abstractNumId w:val="1"/>
   </w:num>
-  <w:num w:numId="42" w16cid:durableId="1173644322">
+  <w:num w:numId="42">
     <w:abstractNumId w:val="20"/>
   </w:num>
-  <w:num w:numId="43" w16cid:durableId="763065632">
+  <w:num w:numId="43">
     <w:abstractNumId w:val="34"/>
   </w:num>
-  <w:num w:numId="44" w16cid:durableId="405419677">
+  <w:num w:numId="44">
     <w:abstractNumId w:val="35"/>
   </w:num>
 </w:numbering>
 </file>
 
 <file path=word/styles.xml><?xml version="1.0" encoding="utf-8"?>
-<w:styles xmlns:mc="http://schemas.openxmlformats.org/markup-compatibility/2006" xmlns:r="http://schemas.openxmlformats.org/officeDocument/2006/relationships" xmlns:w="http://schemas.openxmlformats.org/wordprocessingml/2006/main" xmlns:w14="http://schemas.microsoft.com/office/word/2010/wordml" xmlns:w15="http://schemas.microsoft.com/office/word/2012/wordml" xmlns:w16cex="http://schemas.microsoft.com/office/word/2018/wordml/cex" xmlns:w16cid="http://schemas.microsoft.com/office/word/2016/wordml/cid" xmlns:w16="http://schemas.microsoft.com/office/word/2018/wordml" xmlns:w16du="http://schemas.microsoft.com/office/word/2023/wordml/word16du" xmlns:w16sdtdh="http://schemas.microsoft.com/office/word/2020/wordml/sdtdatahash" xmlns:w16sdtfl="http://schemas.microsoft.com/office/word/2024/wordml/sdtformatlock" xmlns:w16se="http://schemas.microsoft.com/office/word/2015/wordml/symex" mc:Ignorable="w14 w15 w16se w16cid w16 w16cex w16sdtdh w16sdtfl w16du">
+<w:styles xmlns:mc="http://schemas.openxmlformats.org/markup-compatibility/2006" xmlns:r="http://schemas.openxmlformats.org/officeDocument/2006/relationships" xmlns:w="http://schemas.openxmlformats.org/wordprocessingml/2006/main" xmlns:w14="http://schemas.microsoft.com/office/word/2010/wordml" xmlns:w15="http://schemas.microsoft.com/office/word/2012/wordml" xmlns:w16cex="http://schemas.microsoft.com/office/word/2018/wordml/cex" xmlns:w16cid="http://schemas.microsoft.com/office/word/2016/wordml/cid" xmlns:w16="http://schemas.microsoft.com/office/word/2018/wordml" xmlns:w16se="http://schemas.microsoft.com/office/word/2015/wordml/symex" mc:Ignorable="w14 w15 w16se w16cid w16 w16cex">
   <w:docDefaults>
     <w:rPrDefault>
       <w:rPr>
@@ -19811,231 +19209,35 @@
       <w:u w:val="single"/>
     </w:rPr>
   </w:style>
+  <w:style w:type="paragraph" w:styleId="Textedebulles">
+    <w:name w:val="Balloon Text"/>
+    <w:basedOn w:val="Normal"/>
+    <w:link w:val="TextedebullesCar"/>
+    <w:uiPriority w:val="99"/>
+    <w:semiHidden/>
+    <w:unhideWhenUsed/>
+    <w:rsid w:val="00442E3E"/>
+    <w:rPr>
+      <w:rFonts w:ascii="Segoe UI" w:hAnsi="Segoe UI" w:cs="Segoe UI"/>
+      <w:sz w:val="18"/>
+      <w:szCs w:val="18"/>
+    </w:rPr>
+  </w:style>
+  <w:style w:type="character" w:customStyle="1" w:styleId="TextedebullesCar">
+    <w:name w:val="Texte de bulles Car"/>
+    <w:basedOn w:val="Policepardfaut"/>
+    <w:link w:val="Textedebulles"/>
+    <w:uiPriority w:val="99"/>
+    <w:semiHidden/>
+    <w:rsid w:val="00442E3E"/>
+    <w:rPr>
+      <w:rFonts w:ascii="Segoe UI" w:hAnsi="Segoe UI" w:cs="Segoe UI"/>
+      <w:sz w:val="18"/>
+      <w:szCs w:val="18"/>
+      <w:lang w:val="fr-FR" w:eastAsia="fr-FR"/>
+    </w:rPr>
+  </w:style>
 </w:styles>
-</file>
-
-<file path=word/ink/ink1.xml><?xml version="1.0" encoding="utf-8"?>
-<inkml:ink xmlns:inkml="http://www.w3.org/2003/InkML">
-  <inkml:definitions>
-    <inkml:context xml:id="ctx0">
-      <inkml:inkSource xml:id="inkSrc0">
-        <inkml:traceFormat>
-          <inkml:channel name="X" type="integer" min="-2.14748E9" max="2.14748E9" units="cm"/>
-          <inkml:channel name="Y" type="integer" min="-2.14748E9" max="2.14748E9" units="cm"/>
-        </inkml:traceFormat>
-        <inkml:channelProperties>
-          <inkml:channelProperty channel="X" name="resolution" value="1000" units="1/cm"/>
-          <inkml:channelProperty channel="Y" name="resolution" value="1000" units="1/cm"/>
-        </inkml:channelProperties>
-      </inkml:inkSource>
-      <inkml:timestamp xml:id="ts0" timeString="2025-01-15T21:39:18.981"/>
-    </inkml:context>
-    <inkml:brush xml:id="br0">
-      <inkml:brushProperty name="width" value="0.3" units="cm"/>
-      <inkml:brushProperty name="height" value="0.6" units="cm"/>
-      <inkml:brushProperty name="color" value="#FFFC00"/>
-      <inkml:brushProperty name="tip" value="rectangle"/>
-      <inkml:brushProperty name="rasterOp" value="maskPen"/>
-    </inkml:brush>
-  </inkml:definitions>
-  <inkml:trace contextRef="#ctx0" brushRef="#br0">0 0,'58'0,"0"0,-8 0,-8 0,3 0,-20 0,11 0,-11 0,0 0,-4 0,-7 0,0 0,6 0,0 0,4 0,-2 0,1 0,0 0,-1 0,2 0,2 0,5 0,-3 0,-3 0,-3 0,-6 0,-2 0,7 0,-2 0,9 0,-4 0,0 0,0 0,1 0,-2 0,0 0,-3 0,-2 0,-1 0,-2 0,2 0,2 0</inkml:trace>
-</inkml:ink>
-</file>
-
-<file path=word/ink/ink2.xml><?xml version="1.0" encoding="utf-8"?>
-<inkml:ink xmlns:inkml="http://www.w3.org/2003/InkML">
-  <inkml:definitions>
-    <inkml:context xml:id="ctx0">
-      <inkml:inkSource xml:id="inkSrc0">
-        <inkml:traceFormat>
-          <inkml:channel name="X" type="integer" min="-2.14748E9" max="2.14748E9" units="cm"/>
-          <inkml:channel name="Y" type="integer" min="-2.14748E9" max="2.14748E9" units="cm"/>
-        </inkml:traceFormat>
-        <inkml:channelProperties>
-          <inkml:channelProperty channel="X" name="resolution" value="1000" units="1/cm"/>
-          <inkml:channelProperty channel="Y" name="resolution" value="1000" units="1/cm"/>
-        </inkml:channelProperties>
-      </inkml:inkSource>
-      <inkml:timestamp xml:id="ts0" timeString="2025-01-15T21:31:04.709"/>
-    </inkml:context>
-    <inkml:brush xml:id="br0">
-      <inkml:brushProperty name="width" value="0.3" units="cm"/>
-      <inkml:brushProperty name="height" value="0.6" units="cm"/>
-      <inkml:brushProperty name="color" value="#FFFC00"/>
-      <inkml:brushProperty name="tip" value="rectangle"/>
-      <inkml:brushProperty name="rasterOp" value="maskPen"/>
-    </inkml:brush>
-  </inkml:definitions>
-  <inkml:trace contextRef="#ctx0" brushRef="#br0">1 7,'67'0,"-1"0,-10 2,-4 1,-8-1,-10 0,-8-2,-2 0,1 0,0 0,0 0,0 0,-2 0,-1 0,1 0,0 0,3 0,0 0,-1 0,-1 0,0 0,-1 0,-2 0,1 0,2 0,2 0,2 0,-1 0,-1 0,-1 0,2 0,1 0,2 0,1-2,-1 0,1-1,-4 0,0 1,-4 0,-2 0,-1 2,-3 0,-1 0,1 0,-2 0,3 0,-4 0,1 0,7 0,0 0,6 0,-3 0,1 0,-1 0,3 0,0 0,2 0,1 0,-3 0,2 0,-2 0,3 0,2 0,-1 0,0 0,-2 0,-2 0,1 0,-1 0,-2 0,-1 0,-3 0,-2 0,-3 0,-2 0,-1 0</inkml:trace>
-</inkml:ink>
-</file>
-
-<file path=word/ink/ink3.xml><?xml version="1.0" encoding="utf-8"?>
-<inkml:ink xmlns:inkml="http://www.w3.org/2003/InkML">
-  <inkml:definitions>
-    <inkml:context xml:id="ctx0">
-      <inkml:inkSource xml:id="inkSrc0">
-        <inkml:traceFormat>
-          <inkml:channel name="X" type="integer" min="-2.14748E9" max="2.14748E9" units="cm"/>
-          <inkml:channel name="Y" type="integer" min="-2.14748E9" max="2.14748E9" units="cm"/>
-        </inkml:traceFormat>
-        <inkml:channelProperties>
-          <inkml:channelProperty channel="X" name="resolution" value="1000" units="1/cm"/>
-          <inkml:channelProperty channel="Y" name="resolution" value="1000" units="1/cm"/>
-        </inkml:channelProperties>
-      </inkml:inkSource>
-      <inkml:timestamp xml:id="ts0" timeString="2025-01-15T21:30:47.718"/>
-    </inkml:context>
-    <inkml:brush xml:id="br0">
-      <inkml:brushProperty name="width" value="0.3" units="cm"/>
-      <inkml:brushProperty name="height" value="0.6" units="cm"/>
-      <inkml:brushProperty name="color" value="#FFFC00"/>
-      <inkml:brushProperty name="tip" value="rectangle"/>
-      <inkml:brushProperty name="rasterOp" value="maskPen"/>
-    </inkml:brush>
-  </inkml:definitions>
-  <inkml:trace contextRef="#ctx0" brushRef="#br0">0 1,'67'0,"-1"0,-1 0,-3 0,31 0,4 0,-2 0,-3 0,-19 0,-6 2,-3 1,-7 0,8 2,-9-2,-1 0,2-1,-3-2,-3 2,-5 1,-6 2,-1 0,-4-1,-1 0,-4-1,-2-1,-3-2,-2 0,1 0,2 0,0 0,2 0,-3 0,-1 0,0 0,0 0,2 0,1 0,1 0,2 0,-4 0,-1 0,0 0,-5 0,3 0,1 0,2 0,2 0,0 0,-2 0,2 0,2 0,3 0,-1 0,-5 0,-6 0,-5 0,-3 0</inkml:trace>
-</inkml:ink>
-</file>
-
-<file path=word/ink/ink4.xml><?xml version="1.0" encoding="utf-8"?>
-<inkml:ink xmlns:inkml="http://www.w3.org/2003/InkML">
-  <inkml:definitions>
-    <inkml:context xml:id="ctx0">
-      <inkml:inkSource xml:id="inkSrc0">
-        <inkml:traceFormat>
-          <inkml:channel name="X" type="integer" min="-2.14748E9" max="2.14748E9" units="cm"/>
-          <inkml:channel name="Y" type="integer" min="-2.14748E9" max="2.14748E9" units="cm"/>
-        </inkml:traceFormat>
-        <inkml:channelProperties>
-          <inkml:channelProperty channel="X" name="resolution" value="1000" units="1/cm"/>
-          <inkml:channelProperty channel="Y" name="resolution" value="1000" units="1/cm"/>
-        </inkml:channelProperties>
-      </inkml:inkSource>
-      <inkml:timestamp xml:id="ts0" timeString="2025-01-15T21:30:44.760"/>
-    </inkml:context>
-    <inkml:brush xml:id="br0">
-      <inkml:brushProperty name="width" value="0.3" units="cm"/>
-      <inkml:brushProperty name="height" value="0.6" units="cm"/>
-      <inkml:brushProperty name="color" value="#FFFC00"/>
-      <inkml:brushProperty name="tip" value="rectangle"/>
-      <inkml:brushProperty name="rasterOp" value="maskPen"/>
-    </inkml:brush>
-  </inkml:definitions>
-  <inkml:trace contextRef="#ctx0" brushRef="#br0">1 1,'69'0,"3"0,-4 0,0 0,-6 0,-8 0,-13 0,-10 0,-5 0,0 0,4 0,-3 0,-1 0,-3 0,-1 0,-2 0,-1 0,1 2,-1 0</inkml:trace>
-</inkml:ink>
-</file>
-
-<file path=word/ink/ink5.xml><?xml version="1.0" encoding="utf-8"?>
-<inkml:ink xmlns:inkml="http://www.w3.org/2003/InkML">
-  <inkml:definitions>
-    <inkml:context xml:id="ctx0">
-      <inkml:inkSource xml:id="inkSrc0">
-        <inkml:traceFormat>
-          <inkml:channel name="X" type="integer" min="-2.14748E9" max="2.14748E9" units="cm"/>
-          <inkml:channel name="Y" type="integer" min="-2.14748E9" max="2.14748E9" units="cm"/>
-        </inkml:traceFormat>
-        <inkml:channelProperties>
-          <inkml:channelProperty channel="X" name="resolution" value="1000" units="1/cm"/>
-          <inkml:channelProperty channel="Y" name="resolution" value="1000" units="1/cm"/>
-        </inkml:channelProperties>
-      </inkml:inkSource>
-      <inkml:timestamp xml:id="ts0" timeString="2025-01-15T21:30:42.436"/>
-    </inkml:context>
-    <inkml:brush xml:id="br0">
-      <inkml:brushProperty name="width" value="0.3" units="cm"/>
-      <inkml:brushProperty name="height" value="0.6" units="cm"/>
-      <inkml:brushProperty name="color" value="#FFFC00"/>
-      <inkml:brushProperty name="tip" value="rectangle"/>
-      <inkml:brushProperty name="rasterOp" value="maskPen"/>
-    </inkml:brush>
-  </inkml:definitions>
-  <inkml:trace contextRef="#ctx0" brushRef="#br0">1 18,'70'0,"10"0,6 0,10 0,3 0,-15 0,-25 0,-18 0,-10 0,-4 0,8 0,-2 0,-3 0,-3 0,-4 0,-4 0,0-4,1 0,0-1,0 1,-3 4,0 0,-2 0,-1 0,0 0</inkml:trace>
-</inkml:ink>
-</file>
-
-<file path=word/ink/ink6.xml><?xml version="1.0" encoding="utf-8"?>
-<inkml:ink xmlns:inkml="http://www.w3.org/2003/InkML">
-  <inkml:definitions>
-    <inkml:context xml:id="ctx0">
-      <inkml:inkSource xml:id="inkSrc0">
-        <inkml:traceFormat>
-          <inkml:channel name="X" type="integer" min="-2.14748E9" max="2.14748E9" units="cm"/>
-          <inkml:channel name="Y" type="integer" min="-2.14748E9" max="2.14748E9" units="cm"/>
-        </inkml:traceFormat>
-        <inkml:channelProperties>
-          <inkml:channelProperty channel="X" name="resolution" value="1000" units="1/cm"/>
-          <inkml:channelProperty channel="Y" name="resolution" value="1000" units="1/cm"/>
-        </inkml:channelProperties>
-      </inkml:inkSource>
-      <inkml:timestamp xml:id="ts0" timeString="2025-01-15T21:30:38.620"/>
-    </inkml:context>
-    <inkml:brush xml:id="br0">
-      <inkml:brushProperty name="width" value="0.3" units="cm"/>
-      <inkml:brushProperty name="height" value="0.6" units="cm"/>
-      <inkml:brushProperty name="color" value="#FFFC00"/>
-      <inkml:brushProperty name="tip" value="rectangle"/>
-      <inkml:brushProperty name="rasterOp" value="maskPen"/>
-    </inkml:brush>
-  </inkml:definitions>
-  <inkml:trace contextRef="#ctx0" brushRef="#br0">0 0,'48'0,"0"0,-17 0,6 0,1 0,-2 0,-10 0,-4 0,-4 0,1 0,2 2,-4-1,0 1,-3 0,1-2,6 4,-5-4,5 5,-7-3,1 0,-1 0</inkml:trace>
-</inkml:ink>
-</file>
-
-<file path=word/ink/ink7.xml><?xml version="1.0" encoding="utf-8"?>
-<inkml:ink xmlns:inkml="http://www.w3.org/2003/InkML">
-  <inkml:definitions>
-    <inkml:context xml:id="ctx0">
-      <inkml:inkSource xml:id="inkSrc0">
-        <inkml:traceFormat>
-          <inkml:channel name="X" type="integer" min="-2.14748E9" max="2.14748E9" units="cm"/>
-          <inkml:channel name="Y" type="integer" min="-2.14748E9" max="2.14748E9" units="cm"/>
-        </inkml:traceFormat>
-        <inkml:channelProperties>
-          <inkml:channelProperty channel="X" name="resolution" value="1000" units="1/cm"/>
-          <inkml:channelProperty channel="Y" name="resolution" value="1000" units="1/cm"/>
-        </inkml:channelProperties>
-      </inkml:inkSource>
-      <inkml:timestamp xml:id="ts0" timeString="2025-01-15T21:30:35.099"/>
-    </inkml:context>
-    <inkml:brush xml:id="br0">
-      <inkml:brushProperty name="width" value="0.3" units="cm"/>
-      <inkml:brushProperty name="height" value="0.6" units="cm"/>
-      <inkml:brushProperty name="color" value="#FFFC00"/>
-      <inkml:brushProperty name="tip" value="rectangle"/>
-      <inkml:brushProperty name="rasterOp" value="maskPen"/>
-    </inkml:brush>
-  </inkml:definitions>
-  <inkml:trace contextRef="#ctx0" brushRef="#br0">1 1,'52'0,"0"0,-1 0,-2 0,29 0,4 0,4 0,-16 0,-5 0,13 0,-21 0,21 0,-30 0,-1 0,-2 0,-3 0,-2 0,-3 0,1 0,0 0,-1 0,3 0,4 0,6 0,5 0,1 2,0 1,-7 1,-4 0,-8-1,-3 1,-3-1,-2 1,-1-1,-2 0,-4 0,-2-1,-3 0,-3-1,0 1,3 0,3 2,3 0,2-1,-3 0,-2-1,-3 0,-5-1,5-1,-2 0,0 0,5 0,-9 0,4 0</inkml:trace>
-</inkml:ink>
-</file>
-
-<file path=word/ink/ink8.xml><?xml version="1.0" encoding="utf-8"?>
-<inkml:ink xmlns:inkml="http://www.w3.org/2003/InkML">
-  <inkml:definitions>
-    <inkml:context xml:id="ctx0">
-      <inkml:inkSource xml:id="inkSrc0">
-        <inkml:traceFormat>
-          <inkml:channel name="X" type="integer" min="-2.14748E9" max="2.14748E9" units="cm"/>
-          <inkml:channel name="Y" type="integer" min="-2.14748E9" max="2.14748E9" units="cm"/>
-        </inkml:traceFormat>
-        <inkml:channelProperties>
-          <inkml:channelProperty channel="X" name="resolution" value="1000" units="1/cm"/>
-          <inkml:channelProperty channel="Y" name="resolution" value="1000" units="1/cm"/>
-        </inkml:channelProperties>
-      </inkml:inkSource>
-      <inkml:timestamp xml:id="ts0" timeString="2025-01-15T21:30:31.657"/>
-    </inkml:context>
-    <inkml:brush xml:id="br0">
-      <inkml:brushProperty name="width" value="0.3" units="cm"/>
-      <inkml:brushProperty name="height" value="0.6" units="cm"/>
-      <inkml:brushProperty name="color" value="#FFFC00"/>
-      <inkml:brushProperty name="tip" value="rectangle"/>
-      <inkml:brushProperty name="rasterOp" value="maskPen"/>
-    </inkml:brush>
-  </inkml:definitions>
-  <inkml:trace contextRef="#ctx0" brushRef="#br0">1 22,'58'0,"-10"0,-9 0,4 0,0 0,6 0,-8 0,-4 0,-1 0,5 0,2 0,3 0,-5 0,0 0,-2 0,-2 0,1 0,-4 0,-1 0,0 0,-2 0,1 0,-1 0,-2 0,-1-2,-4 0,-2-1,-2 1,-3 1,2-1,-1 0,-1 0,-1 2,-1-2,0 1,0-1</inkml:trace>
-</inkml:ink>
 </file>
 
 <file path=word/theme/theme1.xml><?xml version="1.0" encoding="utf-8"?>
@@ -20322,15 +19524,6 @@
 </file>
 
 <file path=customXml/item1.xml><?xml version="1.0" encoding="utf-8"?>
-<?mso-contentType ?>
-<FormTemplates xmlns="http://schemas.microsoft.com/sharepoint/v3/contenttype/forms">
-  <Display>DocumentLibraryForm</Display>
-  <Edit>DocumentLibraryForm</Edit>
-  <New>DocumentLibraryForm</New>
-</FormTemplates>
-</file>
-
-<file path=customXml/item2.xml><?xml version="1.0" encoding="utf-8"?>
 <ct:contentTypeSchema xmlns:ct="http://schemas.microsoft.com/office/2006/metadata/contentType" xmlns:ma="http://schemas.microsoft.com/office/2006/metadata/properties/metaAttributes" ct:_="" ma:_="" ma:contentTypeName="Document" ma:contentTypeID="0x0101001ABD9BFFC9E543439C53A2705AE306EF" ma:contentTypeVersion="10" ma:contentTypeDescription="Crée un document." ma:contentTypeScope="" ma:versionID="eb0f4755c81c33ce036c6bcafee34278">
   <xsd:schema xmlns:xsd="http://www.w3.org/2001/XMLSchema" xmlns:xs="http://www.w3.org/2001/XMLSchema" xmlns:p="http://schemas.microsoft.com/office/2006/metadata/properties" xmlns:ns2="f7d9f5a6-831d-4621-8c77-cbcaf993e406" xmlns:ns3="bf2f2df3-a963-4452-b0e7-67dabc627c35" targetNamespace="http://schemas.microsoft.com/office/2006/metadata/properties" ma:root="true" ma:fieldsID="2f47b663b807602e51bf8a80e90a4fa2" ns2:_="" ns3:_="">
     <xsd:import namespace="f7d9f5a6-831d-4621-8c77-cbcaf993e406"/>
@@ -20533,10 +19726,19 @@
 </ct:contentTypeSchema>
 </file>
 
-<file path=customXml/item3.xml><?xml version="1.0" encoding="utf-8"?>
+<file path=customXml/item2.xml><?xml version="1.0" encoding="utf-8"?>
 <p:properties xmlns:p="http://schemas.microsoft.com/office/2006/metadata/properties" xmlns:xsi="http://www.w3.org/2001/XMLSchema-instance" xmlns:pc="http://schemas.microsoft.com/office/infopath/2007/PartnerControls">
   <documentManagement/>
 </p:properties>
+</file>
+
+<file path=customXml/item3.xml><?xml version="1.0" encoding="utf-8"?>
+<?mso-contentType ?>
+<FormTemplates xmlns="http://schemas.microsoft.com/sharepoint/v3/contenttype/forms">
+  <Display>DocumentLibraryForm</Display>
+  <Edit>DocumentLibraryForm</Edit>
+  <New>DocumentLibraryForm</New>
+</FormTemplates>
 </file>
 
 <file path=customXml/item4.xml><?xml version="1.0" encoding="utf-8"?>
@@ -20544,14 +19746,6 @@
 </file>
 
 <file path=customXml/itemProps1.xml><?xml version="1.0" encoding="utf-8"?>
-<ds:datastoreItem xmlns:ds="http://schemas.openxmlformats.org/officeDocument/2006/customXml" ds:itemID="{ABBB0D7F-3836-4EA9-A895-D49C176AB125}">
-  <ds:schemaRefs>
-    <ds:schemaRef ds:uri="http://schemas.microsoft.com/sharepoint/v3/contenttype/forms"/>
-  </ds:schemaRefs>
-</ds:datastoreItem>
-</file>
-
-<file path=customXml/itemProps2.xml><?xml version="1.0" encoding="utf-8"?>
 <ds:datastoreItem xmlns:ds="http://schemas.openxmlformats.org/officeDocument/2006/customXml" ds:itemID="{6FFCE0E0-7A0F-49F9-A788-E398F8148679}">
   <ds:schemaRefs>
     <ds:schemaRef ds:uri="http://schemas.microsoft.com/office/2006/metadata/contentType"/>
@@ -20570,11 +19764,19 @@
 </ds:datastoreItem>
 </file>
 
-<file path=customXml/itemProps3.xml><?xml version="1.0" encoding="utf-8"?>
+<file path=customXml/itemProps2.xml><?xml version="1.0" encoding="utf-8"?>
 <ds:datastoreItem xmlns:ds="http://schemas.openxmlformats.org/officeDocument/2006/customXml" ds:itemID="{5016552D-4CB5-4175-8BA8-C6339E960844}">
   <ds:schemaRefs>
     <ds:schemaRef ds:uri="http://schemas.microsoft.com/office/2006/metadata/properties"/>
     <ds:schemaRef ds:uri="http://schemas.microsoft.com/office/infopath/2007/PartnerControls"/>
+  </ds:schemaRefs>
+</ds:datastoreItem>
+</file>
+
+<file path=customXml/itemProps3.xml><?xml version="1.0" encoding="utf-8"?>
+<ds:datastoreItem xmlns:ds="http://schemas.openxmlformats.org/officeDocument/2006/customXml" ds:itemID="{ABBB0D7F-3836-4EA9-A895-D49C176AB125}">
+  <ds:schemaRefs>
+    <ds:schemaRef ds:uri="http://schemas.microsoft.com/sharepoint/v3/contenttype/forms"/>
   </ds:schemaRefs>
 </ds:datastoreItem>
 </file>

</xml_diff>